<commit_message>
worksheet 1 day 1
</commit_message>
<xml_diff>
--- a/workshop1/day1_worksheet.docx
+++ b/workshop1/day1_worksheet.docx
@@ -131,7 +131,21 @@
           <w:sz w:val="28"/>
           <w:szCs w:val="28"/>
         </w:rPr>
-        <w:t>In your own words explain the 5 sub constraints in REST’s Uniform Interface. Give an everyday example to illustrate each of the constraint.</w:t>
+        <w:t xml:space="preserve">In your own words explain the </w:t>
+      </w:r>
+      <w:r>
+        <w:rPr>
+          <w:sz w:val="28"/>
+          <w:szCs w:val="28"/>
+        </w:rPr>
+        <w:t>4</w:t>
+      </w:r>
+      <w:r>
+        <w:rPr>
+          <w:sz w:val="28"/>
+          <w:szCs w:val="28"/>
+        </w:rPr>
+        <w:t xml:space="preserve"> sub constraints in REST’s Uniform Interface. Give an everyday example to illustrate each of the constraint.</w:t>
       </w:r>
     </w:p>
     <w:p>
@@ -160,7 +174,7 @@
           <w:rFonts w:ascii="Calibri" w:eastAsia="Times New Roman" w:hAnsi="Calibri" w:cs="Calibri"/>
           <w:lang w:eastAsia="en-SG"/>
         </w:rPr>
-        <w:t>Needs to provide a general interface for clients to invoke the server on all layers of the system</w:t>
+        <w:t>Identify resources thru identifiers</w:t>
       </w:r>
     </w:p>
     <w:p>
@@ -190,35 +204,7 @@
           <w:rFonts w:ascii="Calibri" w:eastAsia="Times New Roman" w:hAnsi="Calibri" w:cs="Calibri"/>
           <w:lang w:eastAsia="en-SG"/>
         </w:rPr>
-        <w:t xml:space="preserve"> </w:t>
-      </w:r>
-      <w:r>
-        <w:rPr>
-          <w:rFonts w:ascii="Calibri" w:eastAsia="Times New Roman" w:hAnsi="Calibri" w:cs="Calibri"/>
-          <w:lang w:eastAsia="en-SG"/>
-        </w:rPr>
-        <w:t xml:space="preserve">We can retrieve a JSON and HTML content type </w:t>
-      </w:r>
-      <w:r>
-        <w:rPr>
-          <w:rFonts w:ascii="Calibri" w:eastAsia="Times New Roman" w:hAnsi="Calibri" w:cs="Calibri"/>
-          <w:lang w:eastAsia="en-SG"/>
-        </w:rPr>
-        <w:t xml:space="preserve">from </w:t>
-      </w:r>
-      <w:r>
-        <w:rPr>
-          <w:rFonts w:ascii="Calibri" w:eastAsia="Times New Roman" w:hAnsi="Calibri" w:cs="Calibri"/>
-          <w:lang w:eastAsia="en-SG"/>
-        </w:rPr>
-        <w:t xml:space="preserve">a </w:t>
-      </w:r>
-      <w:r>
-        <w:rPr>
-          <w:rFonts w:ascii="Calibri" w:eastAsia="Times New Roman" w:hAnsi="Calibri" w:cs="Calibri"/>
-          <w:lang w:eastAsia="en-SG"/>
-        </w:rPr>
-        <w:t>server</w:t>
+        <w:t xml:space="preserve"> the path to find a specific file must be uniquely identifiable </w:t>
       </w:r>
     </w:p>
     <w:p>
@@ -239,7 +225,7 @@
           <w:rFonts w:ascii="Calibri" w:eastAsia="Times New Roman" w:hAnsi="Calibri" w:cs="Calibri"/>
           <w:lang w:eastAsia="en-SG"/>
         </w:rPr>
-        <w:t>Identify resources thru identifiers</w:t>
+        <w:t>Manipulation of resources through its representation</w:t>
       </w:r>
     </w:p>
     <w:p>
@@ -255,12 +241,21 @@
           <w:lang w:eastAsia="en-SG"/>
         </w:rPr>
       </w:pPr>
+      <w:proofErr w:type="gramStart"/>
       <w:r>
         <w:rPr>
           <w:rFonts w:ascii="Calibri" w:eastAsia="Times New Roman" w:hAnsi="Calibri" w:cs="Calibri"/>
           <w:lang w:eastAsia="en-SG"/>
         </w:rPr>
-        <w:t>f</w:t>
+        <w:t>E.g.</w:t>
+      </w:r>
+      <w:proofErr w:type="gramEnd"/>
+      <w:r>
+        <w:rPr>
+          <w:rFonts w:ascii="Calibri" w:eastAsia="Times New Roman" w:hAnsi="Calibri" w:cs="Calibri"/>
+          <w:lang w:eastAsia="en-SG"/>
+        </w:rPr>
+        <w:t xml:space="preserve"> to retrieve JSON or HTML representation of the same data</w:t>
       </w:r>
     </w:p>
     <w:p>
@@ -281,7 +276,37 @@
           <w:rFonts w:ascii="Calibri" w:eastAsia="Times New Roman" w:hAnsi="Calibri" w:cs="Calibri"/>
           <w:lang w:eastAsia="en-SG"/>
         </w:rPr>
-        <w:t>Manipulation of resources through its representation</w:t>
+        <w:t>Self-describing message</w:t>
+      </w:r>
+    </w:p>
+    <w:p>
+      <w:pPr>
+        <w:numPr>
+          <w:ilvl w:val="1"/>
+          <w:numId w:val="9"/>
+        </w:numPr>
+        <w:spacing w:after="0" w:line="240" w:lineRule="auto"/>
+        <w:textAlignment w:val="center"/>
+        <w:rPr>
+          <w:rFonts w:ascii="Calibri" w:eastAsia="Times New Roman" w:hAnsi="Calibri" w:cs="Calibri"/>
+          <w:lang w:eastAsia="en-SG"/>
+        </w:rPr>
+      </w:pPr>
+      <w:proofErr w:type="gramStart"/>
+      <w:r>
+        <w:rPr>
+          <w:rFonts w:ascii="Calibri" w:eastAsia="Times New Roman" w:hAnsi="Calibri" w:cs="Calibri"/>
+          <w:lang w:eastAsia="en-SG"/>
+        </w:rPr>
+        <w:t>E.g.</w:t>
+      </w:r>
+      <w:proofErr w:type="gramEnd"/>
+      <w:r>
+        <w:rPr>
+          <w:rFonts w:ascii="Calibri" w:eastAsia="Times New Roman" w:hAnsi="Calibri" w:cs="Calibri"/>
+          <w:lang w:eastAsia="en-SG"/>
+        </w:rPr>
+        <w:t xml:space="preserve"> telling a waiter your order, need to tell the full order details</w:t>
       </w:r>
     </w:p>
     <w:p>
@@ -302,13 +327,13 @@
           <w:rFonts w:ascii="Calibri" w:eastAsia="Times New Roman" w:hAnsi="Calibri" w:cs="Calibri"/>
           <w:lang w:eastAsia="en-SG"/>
         </w:rPr>
-        <w:t>Self-describing message</w:t>
+        <w:t>Hypermedia as the engine of application states</w:t>
       </w:r>
     </w:p>
     <w:p>
       <w:pPr>
         <w:numPr>
-          <w:ilvl w:val="0"/>
+          <w:ilvl w:val="1"/>
           <w:numId w:val="9"/>
         </w:numPr>
         <w:spacing w:after="0" w:line="240" w:lineRule="auto"/>
@@ -318,120 +343,22 @@
           <w:lang w:eastAsia="en-SG"/>
         </w:rPr>
       </w:pPr>
+      <w:proofErr w:type="gramStart"/>
       <w:r>
         <w:rPr>
           <w:rFonts w:ascii="Calibri" w:eastAsia="Times New Roman" w:hAnsi="Calibri" w:cs="Calibri"/>
           <w:lang w:eastAsia="en-SG"/>
         </w:rPr>
-        <w:t>Hypermedia as the engine of application states</w:t>
-      </w:r>
-    </w:p>
-    <w:p>
-      <w:pPr>
-        <w:rPr>
-          <w:sz w:val="28"/>
-          <w:szCs w:val="28"/>
-        </w:rPr>
-      </w:pPr>
-    </w:p>
-    <w:p>
-      <w:pPr>
-        <w:rPr>
-          <w:b/>
-          <w:sz w:val="28"/>
-          <w:szCs w:val="28"/>
-        </w:rPr>
-      </w:pPr>
-    </w:p>
-    <w:p>
-      <w:pPr>
-        <w:rPr>
-          <w:b/>
-          <w:sz w:val="28"/>
-          <w:szCs w:val="28"/>
-        </w:rPr>
-      </w:pPr>
-    </w:p>
-    <w:p>
-      <w:pPr>
-        <w:rPr>
-          <w:b/>
-          <w:sz w:val="28"/>
-          <w:szCs w:val="28"/>
-        </w:rPr>
-      </w:pPr>
-    </w:p>
-    <w:p>
-      <w:pPr>
-        <w:rPr>
-          <w:b/>
-          <w:sz w:val="28"/>
-          <w:szCs w:val="28"/>
-        </w:rPr>
-      </w:pPr>
-    </w:p>
-    <w:p>
-      <w:pPr>
-        <w:rPr>
-          <w:b/>
-          <w:sz w:val="28"/>
-          <w:szCs w:val="28"/>
-        </w:rPr>
-      </w:pPr>
-    </w:p>
-    <w:p>
-      <w:pPr>
-        <w:rPr>
-          <w:b/>
-          <w:sz w:val="28"/>
-          <w:szCs w:val="28"/>
-        </w:rPr>
-      </w:pPr>
-    </w:p>
-    <w:p>
-      <w:pPr>
-        <w:rPr>
-          <w:b/>
-          <w:sz w:val="28"/>
-          <w:szCs w:val="28"/>
-        </w:rPr>
-      </w:pPr>
-    </w:p>
-    <w:p>
-      <w:pPr>
-        <w:rPr>
-          <w:b/>
-          <w:sz w:val="28"/>
-          <w:szCs w:val="28"/>
-        </w:rPr>
-      </w:pPr>
-    </w:p>
-    <w:p>
-      <w:pPr>
-        <w:rPr>
-          <w:b/>
-          <w:sz w:val="28"/>
-          <w:szCs w:val="28"/>
-        </w:rPr>
-      </w:pPr>
-    </w:p>
-    <w:p>
-      <w:pPr>
-        <w:rPr>
-          <w:b/>
-          <w:sz w:val="28"/>
-          <w:szCs w:val="28"/>
-        </w:rPr>
-      </w:pPr>
-    </w:p>
-    <w:p>
-      <w:pPr>
-        <w:rPr>
-          <w:b/>
-          <w:sz w:val="28"/>
-          <w:szCs w:val="28"/>
-        </w:rPr>
-      </w:pPr>
+        <w:t>E.g.</w:t>
+      </w:r>
+      <w:proofErr w:type="gramEnd"/>
+      <w:r>
+        <w:rPr>
+          <w:rFonts w:ascii="Calibri" w:eastAsia="Times New Roman" w:hAnsi="Calibri" w:cs="Calibri"/>
+          <w:lang w:eastAsia="en-SG"/>
+        </w:rPr>
+        <w:t xml:space="preserve"> changes on the webpage based on what was the user’s previous action</w:t>
+      </w:r>
     </w:p>
     <w:p>
       <w:pPr>
@@ -528,35 +455,59 @@
     </w:p>
     <w:p>
       <w:pPr>
-        <w:rPr>
-          <w:sz w:val="28"/>
-          <w:szCs w:val="28"/>
-        </w:rPr>
-      </w:pPr>
-    </w:p>
-    <w:p>
-      <w:pPr>
-        <w:rPr>
-          <w:sz w:val="28"/>
-          <w:szCs w:val="28"/>
-        </w:rPr>
-      </w:pPr>
-    </w:p>
-    <w:p>
-      <w:pPr>
-        <w:rPr>
-          <w:sz w:val="28"/>
-          <w:szCs w:val="28"/>
-        </w:rPr>
-      </w:pPr>
-    </w:p>
-    <w:p>
-      <w:pPr>
-        <w:rPr>
-          <w:sz w:val="28"/>
-          <w:szCs w:val="28"/>
-        </w:rPr>
-      </w:pPr>
+        <w:pStyle w:val="ListParagraph"/>
+        <w:ind w:left="426"/>
+        <w:rPr>
+          <w:rFonts w:ascii="Courier New" w:hAnsi="Courier New" w:cs="Courier New"/>
+          <w:sz w:val="28"/>
+          <w:szCs w:val="28"/>
+        </w:rPr>
+      </w:pPr>
+    </w:p>
+    <w:p>
+      <w:pPr>
+        <w:pStyle w:val="ListParagraph"/>
+        <w:numPr>
+          <w:ilvl w:val="0"/>
+          <w:numId w:val="10"/>
+        </w:numPr>
+      </w:pPr>
+      <w:r>
+        <w:t xml:space="preserve">Post: To submit data of a </w:t>
+      </w:r>
+      <w:r>
+        <w:t>specified resource</w:t>
+      </w:r>
+      <w:r>
+        <w:t>, must be for the whole row</w:t>
+      </w:r>
+    </w:p>
+    <w:p>
+      <w:pPr>
+        <w:pStyle w:val="ListParagraph"/>
+        <w:numPr>
+          <w:ilvl w:val="0"/>
+          <w:numId w:val="10"/>
+        </w:numPr>
+      </w:pPr>
+      <w:r>
+        <w:t>Put: Replace data of a specified resource</w:t>
+      </w:r>
+    </w:p>
+    <w:p>
+      <w:pPr>
+        <w:pStyle w:val="ListParagraph"/>
+        <w:numPr>
+          <w:ilvl w:val="0"/>
+          <w:numId w:val="10"/>
+        </w:numPr>
+      </w:pPr>
+      <w:r>
+        <w:t xml:space="preserve">Patch: Partially modify the </w:t>
+      </w:r>
+      <w:r>
+        <w:t>specified resource</w:t>
+      </w:r>
     </w:p>
     <w:p>
       <w:pPr>
@@ -608,6 +559,52 @@
           <w:szCs w:val="28"/>
         </w:rPr>
         <w:t>HEAD</w:t>
+      </w:r>
+    </w:p>
+    <w:p>
+      <w:pPr>
+        <w:pStyle w:val="ListParagraph"/>
+        <w:numPr>
+          <w:ilvl w:val="0"/>
+          <w:numId w:val="11"/>
+        </w:numPr>
+        <w:rPr>
+          <w:sz w:val="28"/>
+          <w:szCs w:val="28"/>
+        </w:rPr>
+      </w:pPr>
+      <w:r>
+        <w:t>Get</w:t>
+      </w:r>
+      <w:r>
+        <w:t>: To</w:t>
+      </w:r>
+      <w:r>
+        <w:t xml:space="preserve"> request data from a specified resource</w:t>
+      </w:r>
+    </w:p>
+    <w:p>
+      <w:pPr>
+        <w:pStyle w:val="ListParagraph"/>
+        <w:numPr>
+          <w:ilvl w:val="0"/>
+          <w:numId w:val="11"/>
+        </w:numPr>
+        <w:rPr>
+          <w:sz w:val="28"/>
+          <w:szCs w:val="28"/>
+        </w:rPr>
+      </w:pPr>
+      <w:r>
+        <w:t xml:space="preserve">Head: </w:t>
+      </w:r>
+      <w:proofErr w:type="gramStart"/>
+      <w:r>
+        <w:t>Similar to</w:t>
+      </w:r>
+      <w:proofErr w:type="gramEnd"/>
+      <w:r>
+        <w:t xml:space="preserve"> head, but only getting header data without the payload.</w:t>
       </w:r>
     </w:p>
     <w:p>
@@ -1066,35 +1063,23 @@
     </w:p>
     <w:p>
       <w:pPr>
-        <w:rPr>
-          <w:sz w:val="28"/>
-          <w:szCs w:val="28"/>
-        </w:rPr>
-      </w:pPr>
-    </w:p>
-    <w:p>
-      <w:pPr>
-        <w:rPr>
-          <w:sz w:val="28"/>
-          <w:szCs w:val="28"/>
-        </w:rPr>
-      </w:pPr>
-    </w:p>
-    <w:p>
-      <w:pPr>
-        <w:rPr>
-          <w:sz w:val="28"/>
-          <w:szCs w:val="28"/>
-        </w:rPr>
-      </w:pPr>
-    </w:p>
-    <w:p>
-      <w:pPr>
-        <w:rPr>
-          <w:sz w:val="28"/>
-          <w:szCs w:val="28"/>
-        </w:rPr>
-      </w:pPr>
+        <w:pStyle w:val="ListParagraph"/>
+        <w:numPr>
+          <w:ilvl w:val="0"/>
+          <w:numId w:val="4"/>
+        </w:numPr>
+        <w:rPr>
+          <w:sz w:val="28"/>
+          <w:szCs w:val="28"/>
+        </w:rPr>
+      </w:pPr>
+      <w:r>
+        <w:rPr>
+          <w:sz w:val="28"/>
+          <w:szCs w:val="28"/>
+        </w:rPr>
+        <w:t>Duplicating the application to create redundancy, while data may or may not have been data partitioned</w:t>
+      </w:r>
     </w:p>
     <w:p>
       <w:pPr>
@@ -1135,27 +1120,43 @@
     </w:p>
     <w:p>
       <w:pPr>
-        <w:rPr>
-          <w:sz w:val="28"/>
-          <w:szCs w:val="28"/>
-        </w:rPr>
-      </w:pPr>
-    </w:p>
-    <w:p>
-      <w:pPr>
-        <w:rPr>
-          <w:sz w:val="28"/>
-          <w:szCs w:val="28"/>
-        </w:rPr>
-      </w:pPr>
-    </w:p>
-    <w:p>
-      <w:pPr>
-        <w:rPr>
-          <w:sz w:val="28"/>
-          <w:szCs w:val="28"/>
-        </w:rPr>
-      </w:pPr>
+        <w:pStyle w:val="ListParagraph"/>
+        <w:numPr>
+          <w:ilvl w:val="0"/>
+          <w:numId w:val="4"/>
+        </w:numPr>
+        <w:rPr>
+          <w:sz w:val="28"/>
+          <w:szCs w:val="28"/>
+        </w:rPr>
+      </w:pPr>
+      <w:r>
+        <w:rPr>
+          <w:sz w:val="28"/>
+          <w:szCs w:val="28"/>
+        </w:rPr>
+        <w:t>For each function, there will be a separate application and it interacts with its own database</w:t>
+      </w:r>
+    </w:p>
+    <w:p>
+      <w:pPr>
+        <w:pStyle w:val="ListParagraph"/>
+        <w:numPr>
+          <w:ilvl w:val="0"/>
+          <w:numId w:val="4"/>
+        </w:numPr>
+        <w:rPr>
+          <w:sz w:val="28"/>
+          <w:szCs w:val="28"/>
+        </w:rPr>
+      </w:pPr>
+      <w:r>
+        <w:rPr>
+          <w:sz w:val="28"/>
+          <w:szCs w:val="28"/>
+        </w:rPr>
+        <w:t>If it needs to access another function, it will call the API of the separate application</w:t>
+      </w:r>
     </w:p>
     <w:p>
       <w:pPr>
@@ -1204,11 +1205,39 @@
     </w:p>
     <w:p>
       <w:pPr>
-        <w:rPr>
-          <w:sz w:val="28"/>
-          <w:szCs w:val="28"/>
-        </w:rPr>
-      </w:pPr>
+        <w:pStyle w:val="ListParagraph"/>
+        <w:numPr>
+          <w:ilvl w:val="0"/>
+          <w:numId w:val="14"/>
+        </w:numPr>
+        <w:rPr>
+          <w:sz w:val="28"/>
+          <w:szCs w:val="28"/>
+        </w:rPr>
+      </w:pPr>
+      <w:r>
+        <w:rPr>
+          <w:sz w:val="28"/>
+          <w:szCs w:val="28"/>
+        </w:rPr>
+        <w:t xml:space="preserve">Categorising the data and splitting it up into different databases, </w:t>
+      </w:r>
+      <w:proofErr w:type="gramStart"/>
+      <w:r>
+        <w:rPr>
+          <w:sz w:val="28"/>
+          <w:szCs w:val="28"/>
+        </w:rPr>
+        <w:t>e.g.</w:t>
+      </w:r>
+      <w:proofErr w:type="gramEnd"/>
+      <w:r>
+        <w:rPr>
+          <w:sz w:val="28"/>
+          <w:szCs w:val="28"/>
+        </w:rPr>
+        <w:t xml:space="preserve"> by geography.</w:t>
+      </w:r>
     </w:p>
     <w:p>
       <w:pPr>
@@ -1335,11 +1364,68 @@
     </w:p>
     <w:p>
       <w:pPr>
-        <w:rPr>
-          <w:sz w:val="28"/>
-          <w:szCs w:val="28"/>
-        </w:rPr>
-      </w:pPr>
+        <w:pStyle w:val="ListParagraph"/>
+        <w:numPr>
+          <w:ilvl w:val="0"/>
+          <w:numId w:val="12"/>
+        </w:numPr>
+        <w:rPr>
+          <w:sz w:val="28"/>
+          <w:szCs w:val="28"/>
+        </w:rPr>
+      </w:pPr>
+      <w:r>
+        <w:rPr>
+          <w:sz w:val="28"/>
+          <w:szCs w:val="28"/>
+        </w:rPr>
+        <w:t xml:space="preserve">As part of the request parameter or via the </w:t>
+      </w:r>
+      <w:r>
+        <w:rPr>
+          <w:rFonts w:ascii="Source Code Pro" w:hAnsi="Source Code Pro"/>
+          <w:color w:val="B93D6A"/>
+          <w:sz w:val="20"/>
+          <w:szCs w:val="20"/>
+          <w:shd w:val="clear" w:color="auto" w:fill="FAFCFC"/>
+        </w:rPr>
+        <w:t>X-</w:t>
+      </w:r>
+      <w:proofErr w:type="spellStart"/>
+      <w:r>
+        <w:rPr>
+          <w:rFonts w:ascii="Source Code Pro" w:hAnsi="Source Code Pro"/>
+          <w:color w:val="B93D6A"/>
+          <w:sz w:val="20"/>
+          <w:szCs w:val="20"/>
+          <w:shd w:val="clear" w:color="auto" w:fill="FAFCFC"/>
+        </w:rPr>
+        <w:t>Api</w:t>
+      </w:r>
+      <w:proofErr w:type="spellEnd"/>
+      <w:r>
+        <w:rPr>
+          <w:rFonts w:ascii="Source Code Pro" w:hAnsi="Source Code Pro"/>
+          <w:color w:val="B93D6A"/>
+          <w:sz w:val="20"/>
+          <w:szCs w:val="20"/>
+          <w:shd w:val="clear" w:color="auto" w:fill="FAFCFC"/>
+        </w:rPr>
+        <w:t>-Key</w:t>
+      </w:r>
+      <w:r>
+        <w:rPr>
+          <w:rFonts w:ascii="Source Code Pro" w:hAnsi="Source Code Pro"/>
+          <w:color w:val="B93D6A"/>
+          <w:sz w:val="20"/>
+          <w:szCs w:val="20"/>
+          <w:shd w:val="clear" w:color="auto" w:fill="FAFCFC"/>
+        </w:rPr>
+        <w:t xml:space="preserve"> </w:t>
+      </w:r>
+      <w:r>
+        <w:t>HTTP header</w:t>
+      </w:r>
     </w:p>
     <w:p>
       <w:pPr>
@@ -1383,7 +1469,6 @@
           <w:sz w:val="28"/>
           <w:szCs w:val="28"/>
         </w:rPr>
-        <w:lastRenderedPageBreak/>
         <w:t xml:space="preserve">Construct a URL to get </w:t>
       </w:r>
       <w:r>
@@ -1418,19 +1503,82 @@
     </w:p>
     <w:p>
       <w:pPr>
-        <w:rPr>
-          <w:sz w:val="28"/>
-          <w:szCs w:val="28"/>
-        </w:rPr>
-      </w:pPr>
-    </w:p>
-    <w:p>
-      <w:pPr>
-        <w:rPr>
-          <w:sz w:val="28"/>
-          <w:szCs w:val="28"/>
-        </w:rPr>
-      </w:pPr>
+        <w:shd w:val="clear" w:color="auto" w:fill="272B2D"/>
+        <w:tabs>
+          <w:tab w:val="left" w:pos="916"/>
+          <w:tab w:val="left" w:pos="1832"/>
+          <w:tab w:val="left" w:pos="2748"/>
+          <w:tab w:val="left" w:pos="3664"/>
+          <w:tab w:val="left" w:pos="4580"/>
+          <w:tab w:val="left" w:pos="5496"/>
+          <w:tab w:val="left" w:pos="6412"/>
+          <w:tab w:val="left" w:pos="7328"/>
+          <w:tab w:val="left" w:pos="8244"/>
+          <w:tab w:val="left" w:pos="9160"/>
+          <w:tab w:val="left" w:pos="10076"/>
+          <w:tab w:val="left" w:pos="10992"/>
+          <w:tab w:val="left" w:pos="11908"/>
+          <w:tab w:val="left" w:pos="12824"/>
+          <w:tab w:val="left" w:pos="13740"/>
+          <w:tab w:val="left" w:pos="14656"/>
+        </w:tabs>
+        <w:spacing w:after="0" w:line="240" w:lineRule="atLeast"/>
+        <w:rPr>
+          <w:rFonts w:ascii="Courier New" w:eastAsia="Times New Roman" w:hAnsi="Courier New" w:cs="Courier New"/>
+          <w:color w:val="424770"/>
+          <w:sz w:val="27"/>
+          <w:szCs w:val="27"/>
+          <w:lang w:eastAsia="en-SG"/>
+        </w:rPr>
+      </w:pPr>
+      <w:r>
+        <w:rPr>
+          <w:rFonts w:ascii="Consolas" w:eastAsia="Times New Roman" w:hAnsi="Consolas" w:cs="Courier New"/>
+          <w:color w:val="18D689"/>
+          <w:lang w:eastAsia="en-SG"/>
+        </w:rPr>
+        <w:t>GET</w:t>
+      </w:r>
+      <w:r>
+        <w:rPr>
+          <w:rFonts w:ascii="Consolas" w:eastAsia="Times New Roman" w:hAnsi="Consolas" w:cs="Courier New"/>
+          <w:color w:val="DDE4E8"/>
+          <w:lang w:eastAsia="en-SG"/>
+        </w:rPr>
+        <w:t xml:space="preserve"> https://newsapi.org/v2/top-headlines?country=</w:t>
+      </w:r>
+      <w:r>
+        <w:rPr>
+          <w:rFonts w:ascii="Consolas" w:eastAsia="Times New Roman" w:hAnsi="Consolas" w:cs="Courier New"/>
+          <w:color w:val="DDE4E8"/>
+          <w:lang w:eastAsia="en-SG"/>
+        </w:rPr>
+        <w:t>jp</w:t>
+      </w:r>
+      <w:r>
+        <w:rPr>
+          <w:rFonts w:ascii="Consolas" w:eastAsia="Times New Roman" w:hAnsi="Consolas" w:cs="Courier New"/>
+          <w:color w:val="DDE4E8"/>
+          <w:lang w:eastAsia="en-SG"/>
+        </w:rPr>
+        <w:t>&amp;category=</w:t>
+      </w:r>
+      <w:r>
+        <w:rPr>
+          <w:rFonts w:ascii="Consolas" w:eastAsia="Times New Roman" w:hAnsi="Consolas" w:cs="Courier New"/>
+          <w:color w:val="DDE4E8"/>
+          <w:lang w:eastAsia="en-SG"/>
+        </w:rPr>
+        <w:t>technology</w:t>
+      </w:r>
+      <w:r>
+        <w:rPr>
+          <w:rFonts w:ascii="Consolas" w:eastAsia="Times New Roman" w:hAnsi="Consolas" w:cs="Courier New"/>
+          <w:color w:val="DDE4E8"/>
+          <w:lang w:eastAsia="en-SG"/>
+        </w:rPr>
+        <w:t>&amp;apiKey=API_KEY</w:t>
+      </w:r>
     </w:p>
     <w:p>
       <w:pPr>
@@ -1477,6 +1625,66 @@
     </w:p>
     <w:p>
       <w:pPr>
+        <w:pStyle w:val="ListParagraph"/>
+        <w:numPr>
+          <w:ilvl w:val="0"/>
+          <w:numId w:val="12"/>
+        </w:numPr>
+        <w:rPr>
+          <w:sz w:val="28"/>
+          <w:szCs w:val="28"/>
+        </w:rPr>
+      </w:pPr>
+      <w:r>
+        <w:rPr>
+          <w:sz w:val="28"/>
+          <w:szCs w:val="28"/>
+        </w:rPr>
+        <w:t>401</w:t>
+      </w:r>
+    </w:p>
+    <w:p>
+      <w:pPr>
+        <w:rPr>
+          <w:sz w:val="28"/>
+          <w:szCs w:val="28"/>
+        </w:rPr>
+      </w:pPr>
+    </w:p>
+    <w:p>
+      <w:pPr>
+        <w:rPr>
+          <w:sz w:val="28"/>
+          <w:szCs w:val="28"/>
+        </w:rPr>
+      </w:pPr>
+    </w:p>
+    <w:p>
+      <w:pPr>
+        <w:rPr>
+          <w:sz w:val="28"/>
+          <w:szCs w:val="28"/>
+        </w:rPr>
+      </w:pPr>
+    </w:p>
+    <w:p>
+      <w:pPr>
+        <w:rPr>
+          <w:sz w:val="28"/>
+          <w:szCs w:val="28"/>
+        </w:rPr>
+      </w:pPr>
+    </w:p>
+    <w:p>
+      <w:pPr>
+        <w:rPr>
+          <w:sz w:val="28"/>
+          <w:szCs w:val="28"/>
+        </w:rPr>
+      </w:pPr>
+    </w:p>
+    <w:p>
+      <w:pPr>
         <w:rPr>
           <w:sz w:val="28"/>
           <w:szCs w:val="28"/>
@@ -1526,6 +1734,105 @@
           <w:szCs w:val="28"/>
         </w:rPr>
       </w:pPr>
+      <w:r>
+        <w:rPr>
+          <w:sz w:val="28"/>
+          <w:szCs w:val="28"/>
+        </w:rPr>
+        <w:t xml:space="preserve"> </w:t>
+      </w:r>
+      <w:r>
+        <w:rPr>
+          <w:sz w:val="28"/>
+          <w:szCs w:val="28"/>
+        </w:rPr>
+        <w:drawing>
+          <wp:inline distT="0" distB="0" distL="0" distR="0" wp14:anchorId="54815921" wp14:editId="7FF8F1A0">
+            <wp:extent cx="2743200" cy="4596494"/>
+            <wp:effectExtent l="0" t="0" r="0" b="0"/>
+            <wp:docPr id="2" name="Picture 2" descr="Graphical user interface, text, application&#10;&#10;Description automatically generated"/>
+            <wp:cNvGraphicFramePr>
+              <a:graphicFrameLocks xmlns:a="http://schemas.openxmlformats.org/drawingml/2006/main" noChangeAspect="1"/>
+            </wp:cNvGraphicFramePr>
+            <a:graphic xmlns:a="http://schemas.openxmlformats.org/drawingml/2006/main">
+              <a:graphicData uri="http://schemas.openxmlformats.org/drawingml/2006/picture">
+                <pic:pic xmlns:pic="http://schemas.openxmlformats.org/drawingml/2006/picture">
+                  <pic:nvPicPr>
+                    <pic:cNvPr id="2" name="Picture 2" descr="Graphical user interface, text, application&#10;&#10;Description automatically generated"/>
+                    <pic:cNvPicPr/>
+                  </pic:nvPicPr>
+                  <pic:blipFill>
+                    <a:blip r:embed="rId8"/>
+                    <a:stretch>
+                      <a:fillRect/>
+                    </a:stretch>
+                  </pic:blipFill>
+                  <pic:spPr>
+                    <a:xfrm>
+                      <a:off x="0" y="0"/>
+                      <a:ext cx="2756089" cy="4618091"/>
+                    </a:xfrm>
+                    <a:prstGeom prst="rect">
+                      <a:avLst/>
+                    </a:prstGeom>
+                  </pic:spPr>
+                </pic:pic>
+              </a:graphicData>
+            </a:graphic>
+          </wp:inline>
+        </w:drawing>
+      </w:r>
+      <w:r>
+        <w:rPr>
+          <w:sz w:val="28"/>
+          <w:szCs w:val="28"/>
+        </w:rPr>
+        <w:t xml:space="preserve"> </w:t>
+      </w:r>
+    </w:p>
+    <w:p>
+      <w:pPr>
+        <w:rPr>
+          <w:sz w:val="28"/>
+          <w:szCs w:val="28"/>
+        </w:rPr>
+      </w:pPr>
+      <w:r>
+        <w:rPr>
+          <w:sz w:val="28"/>
+          <w:szCs w:val="28"/>
+        </w:rPr>
+        <w:t>3min</w:t>
+      </w:r>
+      <w:r>
+        <w:rPr>
+          <w:noProof/>
+        </w:rPr>
+        <w:t xml:space="preserve"> </w:t>
+      </w:r>
+    </w:p>
+    <w:p>
+      <w:pPr>
+        <w:rPr>
+          <w:sz w:val="28"/>
+          <w:szCs w:val="28"/>
+        </w:rPr>
+      </w:pPr>
+    </w:p>
+    <w:p>
+      <w:pPr>
+        <w:rPr>
+          <w:noProof/>
+        </w:rPr>
+      </w:pPr>
+    </w:p>
+    <w:p>
+      <w:pPr>
+        <w:rPr>
+          <w:sz w:val="28"/>
+          <w:szCs w:val="28"/>
+        </w:rPr>
+      </w:pPr>
     </w:p>
     <w:p>
       <w:pPr>
@@ -1597,6 +1904,7 @@
           <w:szCs w:val="28"/>
           <w:lang w:eastAsia="zh-CN"/>
         </w:rPr>
+        <w:lastRenderedPageBreak/>
         <w:drawing>
           <wp:inline distT="0" distB="0" distL="0" distR="0" wp14:anchorId="283E5619" wp14:editId="7A79BC18">
             <wp:extent cx="4645152" cy="3081528"/>
@@ -1613,7 +1921,7 @@
                     <pic:cNvPicPr/>
                   </pic:nvPicPr>
                   <pic:blipFill>
-                    <a:blip r:embed="rId8" cstate="print">
+                    <a:blip r:embed="rId9" cstate="print">
                       <a:extLst>
                         <a:ext uri="{28A0092B-C50C-407E-A947-70E740481C1C}">
                           <a14:useLocalDpi xmlns:a14="http://schemas.microsoft.com/office/drawing/2010/main" val="0"/>
@@ -1672,7 +1980,6 @@
           <w:sz w:val="28"/>
           <w:szCs w:val="28"/>
         </w:rPr>
-        <w:lastRenderedPageBreak/>
         <w:t>Answer the following questions.</w:t>
       </w:r>
     </w:p>
@@ -1739,6 +2046,58 @@
           <w:szCs w:val="28"/>
         </w:rPr>
       </w:pPr>
+      <w:r>
+        <w:rPr>
+          <w:sz w:val="28"/>
+          <w:szCs w:val="28"/>
+        </w:rPr>
+        <w:t>/</w:t>
+      </w:r>
+      <w:proofErr w:type="gramStart"/>
+      <w:r>
+        <w:rPr>
+          <w:sz w:val="28"/>
+          <w:szCs w:val="28"/>
+        </w:rPr>
+        <w:t>customers</w:t>
+      </w:r>
+      <w:proofErr w:type="gramEnd"/>
+    </w:p>
+    <w:p>
+      <w:pPr>
+        <w:rPr>
+          <w:sz w:val="28"/>
+          <w:szCs w:val="28"/>
+        </w:rPr>
+      </w:pPr>
+      <w:r>
+        <w:rPr>
+          <w:sz w:val="28"/>
+          <w:szCs w:val="28"/>
+        </w:rPr>
+        <w:t>/customer/</w:t>
+      </w:r>
+      <w:r>
+        <w:rPr>
+          <w:sz w:val="28"/>
+          <w:szCs w:val="28"/>
+        </w:rPr>
+        <w:t>&lt;</w:t>
+      </w:r>
+      <w:r>
+        <w:rPr>
+          <w:sz w:val="28"/>
+          <w:szCs w:val="28"/>
+        </w:rPr>
+        <w:t>id</w:t>
+      </w:r>
+      <w:r>
+        <w:rPr>
+          <w:sz w:val="28"/>
+          <w:szCs w:val="28"/>
+        </w:rPr>
+        <w:t>&gt;</w:t>
+      </w:r>
     </w:p>
     <w:p>
       <w:pPr>
@@ -1825,11 +2184,81 @@
     </w:p>
     <w:p>
       <w:pPr>
-        <w:rPr>
-          <w:sz w:val="28"/>
-          <w:szCs w:val="28"/>
-        </w:rPr>
-      </w:pPr>
+        <w:pStyle w:val="ListParagraph"/>
+        <w:numPr>
+          <w:ilvl w:val="0"/>
+          <w:numId w:val="12"/>
+        </w:numPr>
+        <w:rPr>
+          <w:sz w:val="28"/>
+          <w:szCs w:val="28"/>
+        </w:rPr>
+      </w:pPr>
+      <w:r>
+        <w:rPr>
+          <w:sz w:val="28"/>
+          <w:szCs w:val="28"/>
+        </w:rPr>
+        <w:t>To specify the data field to retrieve, else there may be too many returned fields</w:t>
+      </w:r>
+    </w:p>
+    <w:p>
+      <w:pPr>
+        <w:pStyle w:val="ListParagraph"/>
+        <w:numPr>
+          <w:ilvl w:val="0"/>
+          <w:numId w:val="12"/>
+        </w:numPr>
+        <w:rPr>
+          <w:sz w:val="28"/>
+          <w:szCs w:val="28"/>
+        </w:rPr>
+      </w:pPr>
+      <w:r>
+        <w:rPr>
+          <w:sz w:val="28"/>
+          <w:szCs w:val="28"/>
+        </w:rPr>
+        <w:t xml:space="preserve">This can be done via sub resources </w:t>
+      </w:r>
+    </w:p>
+    <w:p>
+      <w:pPr>
+        <w:pStyle w:val="ListParagraph"/>
+        <w:numPr>
+          <w:ilvl w:val="1"/>
+          <w:numId w:val="12"/>
+        </w:numPr>
+        <w:rPr>
+          <w:sz w:val="28"/>
+          <w:szCs w:val="28"/>
+        </w:rPr>
+      </w:pPr>
+      <w:proofErr w:type="gramStart"/>
+      <w:r>
+        <w:rPr>
+          <w:sz w:val="28"/>
+          <w:szCs w:val="28"/>
+        </w:rPr>
+        <w:t>e.g.</w:t>
+      </w:r>
+      <w:proofErr w:type="gramEnd"/>
+      <w:r>
+        <w:rPr>
+          <w:sz w:val="28"/>
+          <w:szCs w:val="28"/>
+        </w:rPr>
+        <w:t xml:space="preserve"> /customers/</w:t>
+      </w:r>
+      <w:proofErr w:type="spellStart"/>
+      <w:r>
+        <w:rPr>
+          <w:sz w:val="28"/>
+          <w:szCs w:val="28"/>
+        </w:rPr>
+        <w:t>first_name</w:t>
+      </w:r>
+      <w:proofErr w:type="spellEnd"/>
     </w:p>
     <w:p>
       <w:pPr>
@@ -1930,6 +2359,116 @@
           <w:szCs w:val="28"/>
         </w:rPr>
       </w:pPr>
+      <w:proofErr w:type="gramStart"/>
+      <w:r>
+        <w:rPr>
+          <w:sz w:val="28"/>
+          <w:szCs w:val="28"/>
+        </w:rPr>
+        <w:t>{ “</w:t>
+      </w:r>
+      <w:proofErr w:type="gramEnd"/>
+      <w:r>
+        <w:rPr>
+          <w:sz w:val="28"/>
+          <w:szCs w:val="28"/>
+        </w:rPr>
+        <w:t>customers” : [ {“company”: “</w:t>
+      </w:r>
+      <w:proofErr w:type="spellStart"/>
+      <w:r>
+        <w:rPr>
+          <w:sz w:val="28"/>
+          <w:szCs w:val="28"/>
+        </w:rPr>
+        <w:t>abc</w:t>
+      </w:r>
+      <w:proofErr w:type="spellEnd"/>
+      <w:r>
+        <w:rPr>
+          <w:sz w:val="28"/>
+          <w:szCs w:val="28"/>
+        </w:rPr>
+        <w:t>”, “</w:t>
+      </w:r>
+      <w:proofErr w:type="spellStart"/>
+      <w:r>
+        <w:rPr>
+          <w:sz w:val="28"/>
+          <w:szCs w:val="28"/>
+        </w:rPr>
+        <w:t>last_name</w:t>
+      </w:r>
+      <w:proofErr w:type="spellEnd"/>
+      <w:r>
+        <w:rPr>
+          <w:sz w:val="28"/>
+          <w:szCs w:val="28"/>
+        </w:rPr>
+        <w:t xml:space="preserve">”: “tan”…..}, </w:t>
+      </w:r>
+      <w:r>
+        <w:rPr>
+          <w:sz w:val="28"/>
+          <w:szCs w:val="28"/>
+        </w:rPr>
+        <w:t>{“company”: “</w:t>
+      </w:r>
+      <w:proofErr w:type="spellStart"/>
+      <w:r>
+        <w:rPr>
+          <w:sz w:val="28"/>
+          <w:szCs w:val="28"/>
+        </w:rPr>
+        <w:t>xyz</w:t>
+      </w:r>
+      <w:proofErr w:type="spellEnd"/>
+      <w:r>
+        <w:rPr>
+          <w:sz w:val="28"/>
+          <w:szCs w:val="28"/>
+        </w:rPr>
+        <w:t>”, “</w:t>
+      </w:r>
+      <w:proofErr w:type="spellStart"/>
+      <w:r>
+        <w:rPr>
+          <w:sz w:val="28"/>
+          <w:szCs w:val="28"/>
+        </w:rPr>
+        <w:t>last_name</w:t>
+      </w:r>
+      <w:proofErr w:type="spellEnd"/>
+      <w:r>
+        <w:rPr>
+          <w:sz w:val="28"/>
+          <w:szCs w:val="28"/>
+        </w:rPr>
+        <w:t>”: “</w:t>
+      </w:r>
+      <w:proofErr w:type="spellStart"/>
+      <w:r>
+        <w:rPr>
+          <w:sz w:val="28"/>
+          <w:szCs w:val="28"/>
+        </w:rPr>
+        <w:t>chan</w:t>
+      </w:r>
+      <w:proofErr w:type="spellEnd"/>
+      <w:r>
+        <w:rPr>
+          <w:sz w:val="28"/>
+          <w:szCs w:val="28"/>
+        </w:rPr>
+        <w:t>”…..}</w:t>
+      </w:r>
+      <w:r>
+        <w:rPr>
+          <w:sz w:val="28"/>
+          <w:szCs w:val="28"/>
+        </w:rPr>
+        <w:t xml:space="preserve"> ] }</w:t>
+      </w:r>
     </w:p>
     <w:p>
       <w:pPr>
@@ -1994,6 +2533,100 @@
     </w:p>
     <w:p>
       <w:pPr>
+        <w:pStyle w:val="ListParagraph"/>
+        <w:ind w:left="426"/>
+        <w:rPr>
+          <w:sz w:val="28"/>
+          <w:szCs w:val="28"/>
+        </w:rPr>
+      </w:pPr>
+    </w:p>
+    <w:p>
+      <w:pPr>
+        <w:pStyle w:val="ListParagraph"/>
+        <w:numPr>
+          <w:ilvl w:val="0"/>
+          <w:numId w:val="16"/>
+        </w:numPr>
+        <w:rPr>
+          <w:sz w:val="28"/>
+          <w:szCs w:val="28"/>
+        </w:rPr>
+      </w:pPr>
+      <w:r>
+        <w:rPr>
+          <w:b/>
+          <w:bCs/>
+          <w:sz w:val="28"/>
+          <w:szCs w:val="28"/>
+        </w:rPr>
+        <w:t>Flow control</w:t>
+      </w:r>
+      <w:r>
+        <w:rPr>
+          <w:sz w:val="28"/>
+          <w:szCs w:val="28"/>
+        </w:rPr>
+        <w:t xml:space="preserve">: </w:t>
+      </w:r>
+      <w:r>
+        <w:rPr>
+          <w:sz w:val="28"/>
+          <w:szCs w:val="28"/>
+        </w:rPr>
+        <w:t>Throttling API request via token</w:t>
+      </w:r>
+      <w:r>
+        <w:rPr>
+          <w:sz w:val="28"/>
+          <w:szCs w:val="28"/>
+        </w:rPr>
+        <w:t xml:space="preserve"> </w:t>
+      </w:r>
+      <w:r>
+        <w:rPr>
+          <w:sz w:val="28"/>
+          <w:szCs w:val="28"/>
+        </w:rPr>
+        <w:t>bucket</w:t>
+      </w:r>
+    </w:p>
+    <w:p>
+      <w:pPr>
+        <w:pStyle w:val="ListParagraph"/>
+        <w:numPr>
+          <w:ilvl w:val="0"/>
+          <w:numId w:val="16"/>
+        </w:numPr>
+        <w:rPr>
+          <w:sz w:val="28"/>
+          <w:szCs w:val="28"/>
+        </w:rPr>
+      </w:pPr>
+      <w:r>
+        <w:rPr>
+          <w:b/>
+          <w:bCs/>
+          <w:sz w:val="28"/>
+          <w:szCs w:val="28"/>
+        </w:rPr>
+        <w:t>Pagination</w:t>
+      </w:r>
+      <w:r>
+        <w:rPr>
+          <w:sz w:val="28"/>
+          <w:szCs w:val="28"/>
+        </w:rPr>
+        <w:t>: Support for offset and limit in the query string</w:t>
+      </w:r>
+    </w:p>
+    <w:p>
+      <w:pPr>
+        <w:pStyle w:val="ListParagraph"/>
+        <w:numPr>
+          <w:ilvl w:val="0"/>
+          <w:numId w:val="16"/>
+        </w:numPr>
         <w:rPr>
           <w:sz w:val="28"/>
           <w:szCs w:val="28"/>
@@ -2151,6 +2784,142 @@
     </w:p>
     <w:p>
       <w:pPr>
+        <w:pStyle w:val="ListParagraph"/>
+        <w:numPr>
+          <w:ilvl w:val="0"/>
+          <w:numId w:val="18"/>
+        </w:numPr>
+        <w:rPr>
+          <w:sz w:val="28"/>
+          <w:szCs w:val="28"/>
+        </w:rPr>
+      </w:pPr>
+      <w:r>
+        <w:rPr>
+          <w:sz w:val="28"/>
+          <w:szCs w:val="28"/>
+        </w:rPr>
+        <w:t xml:space="preserve">Create a POST endpoint </w:t>
+      </w:r>
+      <w:r>
+        <w:rPr>
+          <w:sz w:val="28"/>
+          <w:szCs w:val="28"/>
+        </w:rPr>
+        <w:t>that accepts multipart/form-data</w:t>
+      </w:r>
+    </w:p>
+    <w:p>
+      <w:pPr>
+        <w:pStyle w:val="ListParagraph"/>
+        <w:numPr>
+          <w:ilvl w:val="0"/>
+          <w:numId w:val="18"/>
+        </w:numPr>
+        <w:rPr>
+          <w:sz w:val="28"/>
+          <w:szCs w:val="28"/>
+        </w:rPr>
+      </w:pPr>
+      <w:r>
+        <w:rPr>
+          <w:sz w:val="28"/>
+          <w:szCs w:val="28"/>
+        </w:rPr>
+        <w:t>Use content-encoding and accept-encoding to allow for compression</w:t>
+      </w:r>
+      <w:r>
+        <w:rPr>
+          <w:sz w:val="28"/>
+          <w:szCs w:val="28"/>
+        </w:rPr>
+        <w:t>/chunk transfer/partial response in case of loss of connection</w:t>
+      </w:r>
+    </w:p>
+    <w:p>
+      <w:pPr>
+        <w:pStyle w:val="ListParagraph"/>
+        <w:numPr>
+          <w:ilvl w:val="0"/>
+          <w:numId w:val="18"/>
+        </w:numPr>
+        <w:rPr>
+          <w:sz w:val="28"/>
+          <w:szCs w:val="28"/>
+        </w:rPr>
+      </w:pPr>
+      <w:r>
+        <w:rPr>
+          <w:sz w:val="28"/>
+          <w:szCs w:val="28"/>
+        </w:rPr>
+        <w:t>Implement the following endpoints</w:t>
+      </w:r>
+    </w:p>
+    <w:p>
+      <w:pPr>
+        <w:pStyle w:val="ListParagraph"/>
+        <w:numPr>
+          <w:ilvl w:val="1"/>
+          <w:numId w:val="18"/>
+        </w:numPr>
+        <w:rPr>
+          <w:sz w:val="28"/>
+          <w:szCs w:val="28"/>
+        </w:rPr>
+      </w:pPr>
+      <w:r>
+        <w:rPr>
+          <w:sz w:val="28"/>
+          <w:szCs w:val="28"/>
+        </w:rPr>
+        <w:t>/convert/</w:t>
+      </w:r>
+      <w:r>
+        <w:rPr>
+          <w:sz w:val="28"/>
+          <w:szCs w:val="28"/>
+        </w:rPr>
+        <w:t>package1?to=format</w:t>
+      </w:r>
+    </w:p>
+    <w:p>
+      <w:pPr>
+        <w:pStyle w:val="ListParagraph"/>
+        <w:numPr>
+          <w:ilvl w:val="1"/>
+          <w:numId w:val="18"/>
+        </w:numPr>
+        <w:rPr>
+          <w:sz w:val="28"/>
+          <w:szCs w:val="28"/>
+        </w:rPr>
+      </w:pPr>
+      <w:r>
+        <w:rPr>
+          <w:sz w:val="28"/>
+          <w:szCs w:val="28"/>
+        </w:rPr>
+        <w:t>/convert/</w:t>
+      </w:r>
+      <w:r>
+        <w:rPr>
+          <w:sz w:val="28"/>
+          <w:szCs w:val="28"/>
+        </w:rPr>
+        <w:t>package2</w:t>
+      </w:r>
+      <w:r>
+        <w:rPr>
+          <w:sz w:val="28"/>
+          <w:szCs w:val="28"/>
+        </w:rPr>
+        <w:t>?to=format</w:t>
+      </w:r>
+    </w:p>
+    <w:p>
+      <w:pPr>
+        <w:ind w:left="1080"/>
         <w:rPr>
           <w:sz w:val="28"/>
           <w:szCs w:val="28"/>
@@ -2299,7 +3068,7 @@
       </w:pPr>
     </w:p>
     <w:sectPr>
-      <w:headerReference w:type="default" r:id="rId9"/>
+      <w:headerReference w:type="default" r:id="rId10"/>
       <w:pgSz w:w="11906" w:h="16838"/>
       <w:pgMar w:top="1440" w:right="1440" w:bottom="1440" w:left="1440" w:header="708" w:footer="708" w:gutter="0"/>
       <w:cols w:space="708"/>
@@ -2687,6 +3456,458 @@
     </w:lvl>
   </w:abstractNum>
   <w:abstractNum w:abstractNumId="2" w15:restartNumberingAfterBreak="0">
+    <w:nsid w:val="1B9B3349"/>
+    <w:multiLevelType w:val="hybridMultilevel"/>
+    <w:tmpl w:val="68D64E20"/>
+    <w:lvl w:ilvl="0" w:tplc="48090001">
+      <w:start w:val="1"/>
+      <w:numFmt w:val="bullet"/>
+      <w:lvlText w:val=""/>
+      <w:lvlJc w:val="left"/>
+      <w:pPr>
+        <w:ind w:left="1146" w:hanging="360"/>
+      </w:pPr>
+      <w:rPr>
+        <w:rFonts w:ascii="Symbol" w:hAnsi="Symbol" w:hint="default"/>
+      </w:rPr>
+    </w:lvl>
+    <w:lvl w:ilvl="1" w:tplc="48090003" w:tentative="1">
+      <w:start w:val="1"/>
+      <w:numFmt w:val="bullet"/>
+      <w:lvlText w:val="o"/>
+      <w:lvlJc w:val="left"/>
+      <w:pPr>
+        <w:ind w:left="1866" w:hanging="360"/>
+      </w:pPr>
+      <w:rPr>
+        <w:rFonts w:ascii="Courier New" w:hAnsi="Courier New" w:cs="Courier New" w:hint="default"/>
+      </w:rPr>
+    </w:lvl>
+    <w:lvl w:ilvl="2" w:tplc="48090005" w:tentative="1">
+      <w:start w:val="1"/>
+      <w:numFmt w:val="bullet"/>
+      <w:lvlText w:val=""/>
+      <w:lvlJc w:val="left"/>
+      <w:pPr>
+        <w:ind w:left="2586" w:hanging="360"/>
+      </w:pPr>
+      <w:rPr>
+        <w:rFonts w:ascii="Wingdings" w:hAnsi="Wingdings" w:hint="default"/>
+      </w:rPr>
+    </w:lvl>
+    <w:lvl w:ilvl="3" w:tplc="48090001" w:tentative="1">
+      <w:start w:val="1"/>
+      <w:numFmt w:val="bullet"/>
+      <w:lvlText w:val=""/>
+      <w:lvlJc w:val="left"/>
+      <w:pPr>
+        <w:ind w:left="3306" w:hanging="360"/>
+      </w:pPr>
+      <w:rPr>
+        <w:rFonts w:ascii="Symbol" w:hAnsi="Symbol" w:hint="default"/>
+      </w:rPr>
+    </w:lvl>
+    <w:lvl w:ilvl="4" w:tplc="48090003" w:tentative="1">
+      <w:start w:val="1"/>
+      <w:numFmt w:val="bullet"/>
+      <w:lvlText w:val="o"/>
+      <w:lvlJc w:val="left"/>
+      <w:pPr>
+        <w:ind w:left="4026" w:hanging="360"/>
+      </w:pPr>
+      <w:rPr>
+        <w:rFonts w:ascii="Courier New" w:hAnsi="Courier New" w:cs="Courier New" w:hint="default"/>
+      </w:rPr>
+    </w:lvl>
+    <w:lvl w:ilvl="5" w:tplc="48090005" w:tentative="1">
+      <w:start w:val="1"/>
+      <w:numFmt w:val="bullet"/>
+      <w:lvlText w:val=""/>
+      <w:lvlJc w:val="left"/>
+      <w:pPr>
+        <w:ind w:left="4746" w:hanging="360"/>
+      </w:pPr>
+      <w:rPr>
+        <w:rFonts w:ascii="Wingdings" w:hAnsi="Wingdings" w:hint="default"/>
+      </w:rPr>
+    </w:lvl>
+    <w:lvl w:ilvl="6" w:tplc="48090001" w:tentative="1">
+      <w:start w:val="1"/>
+      <w:numFmt w:val="bullet"/>
+      <w:lvlText w:val=""/>
+      <w:lvlJc w:val="left"/>
+      <w:pPr>
+        <w:ind w:left="5466" w:hanging="360"/>
+      </w:pPr>
+      <w:rPr>
+        <w:rFonts w:ascii="Symbol" w:hAnsi="Symbol" w:hint="default"/>
+      </w:rPr>
+    </w:lvl>
+    <w:lvl w:ilvl="7" w:tplc="48090003" w:tentative="1">
+      <w:start w:val="1"/>
+      <w:numFmt w:val="bullet"/>
+      <w:lvlText w:val="o"/>
+      <w:lvlJc w:val="left"/>
+      <w:pPr>
+        <w:ind w:left="6186" w:hanging="360"/>
+      </w:pPr>
+      <w:rPr>
+        <w:rFonts w:ascii="Courier New" w:hAnsi="Courier New" w:cs="Courier New" w:hint="default"/>
+      </w:rPr>
+    </w:lvl>
+    <w:lvl w:ilvl="8" w:tplc="48090005" w:tentative="1">
+      <w:start w:val="1"/>
+      <w:numFmt w:val="bullet"/>
+      <w:lvlText w:val=""/>
+      <w:lvlJc w:val="left"/>
+      <w:pPr>
+        <w:ind w:left="6906" w:hanging="360"/>
+      </w:pPr>
+      <w:rPr>
+        <w:rFonts w:ascii="Wingdings" w:hAnsi="Wingdings" w:hint="default"/>
+      </w:rPr>
+    </w:lvl>
+  </w:abstractNum>
+  <w:abstractNum w:abstractNumId="3" w15:restartNumberingAfterBreak="0">
+    <w:nsid w:val="2C5E4CE7"/>
+    <w:multiLevelType w:val="hybridMultilevel"/>
+    <w:tmpl w:val="F6B07716"/>
+    <w:lvl w:ilvl="0" w:tplc="48090001">
+      <w:start w:val="1"/>
+      <w:numFmt w:val="bullet"/>
+      <w:lvlText w:val=""/>
+      <w:lvlJc w:val="left"/>
+      <w:pPr>
+        <w:ind w:left="720" w:hanging="360"/>
+      </w:pPr>
+      <w:rPr>
+        <w:rFonts w:ascii="Symbol" w:hAnsi="Symbol" w:hint="default"/>
+      </w:rPr>
+    </w:lvl>
+    <w:lvl w:ilvl="1" w:tplc="48090003" w:tentative="1">
+      <w:start w:val="1"/>
+      <w:numFmt w:val="bullet"/>
+      <w:lvlText w:val="o"/>
+      <w:lvlJc w:val="left"/>
+      <w:pPr>
+        <w:ind w:left="1440" w:hanging="360"/>
+      </w:pPr>
+      <w:rPr>
+        <w:rFonts w:ascii="Courier New" w:hAnsi="Courier New" w:cs="Courier New" w:hint="default"/>
+      </w:rPr>
+    </w:lvl>
+    <w:lvl w:ilvl="2" w:tplc="48090005" w:tentative="1">
+      <w:start w:val="1"/>
+      <w:numFmt w:val="bullet"/>
+      <w:lvlText w:val=""/>
+      <w:lvlJc w:val="left"/>
+      <w:pPr>
+        <w:ind w:left="2160" w:hanging="360"/>
+      </w:pPr>
+      <w:rPr>
+        <w:rFonts w:ascii="Wingdings" w:hAnsi="Wingdings" w:hint="default"/>
+      </w:rPr>
+    </w:lvl>
+    <w:lvl w:ilvl="3" w:tplc="48090001" w:tentative="1">
+      <w:start w:val="1"/>
+      <w:numFmt w:val="bullet"/>
+      <w:lvlText w:val=""/>
+      <w:lvlJc w:val="left"/>
+      <w:pPr>
+        <w:ind w:left="2880" w:hanging="360"/>
+      </w:pPr>
+      <w:rPr>
+        <w:rFonts w:ascii="Symbol" w:hAnsi="Symbol" w:hint="default"/>
+      </w:rPr>
+    </w:lvl>
+    <w:lvl w:ilvl="4" w:tplc="48090003" w:tentative="1">
+      <w:start w:val="1"/>
+      <w:numFmt w:val="bullet"/>
+      <w:lvlText w:val="o"/>
+      <w:lvlJc w:val="left"/>
+      <w:pPr>
+        <w:ind w:left="3600" w:hanging="360"/>
+      </w:pPr>
+      <w:rPr>
+        <w:rFonts w:ascii="Courier New" w:hAnsi="Courier New" w:cs="Courier New" w:hint="default"/>
+      </w:rPr>
+    </w:lvl>
+    <w:lvl w:ilvl="5" w:tplc="48090005" w:tentative="1">
+      <w:start w:val="1"/>
+      <w:numFmt w:val="bullet"/>
+      <w:lvlText w:val=""/>
+      <w:lvlJc w:val="left"/>
+      <w:pPr>
+        <w:ind w:left="4320" w:hanging="360"/>
+      </w:pPr>
+      <w:rPr>
+        <w:rFonts w:ascii="Wingdings" w:hAnsi="Wingdings" w:hint="default"/>
+      </w:rPr>
+    </w:lvl>
+    <w:lvl w:ilvl="6" w:tplc="48090001" w:tentative="1">
+      <w:start w:val="1"/>
+      <w:numFmt w:val="bullet"/>
+      <w:lvlText w:val=""/>
+      <w:lvlJc w:val="left"/>
+      <w:pPr>
+        <w:ind w:left="5040" w:hanging="360"/>
+      </w:pPr>
+      <w:rPr>
+        <w:rFonts w:ascii="Symbol" w:hAnsi="Symbol" w:hint="default"/>
+      </w:rPr>
+    </w:lvl>
+    <w:lvl w:ilvl="7" w:tplc="48090003" w:tentative="1">
+      <w:start w:val="1"/>
+      <w:numFmt w:val="bullet"/>
+      <w:lvlText w:val="o"/>
+      <w:lvlJc w:val="left"/>
+      <w:pPr>
+        <w:ind w:left="5760" w:hanging="360"/>
+      </w:pPr>
+      <w:rPr>
+        <w:rFonts w:ascii="Courier New" w:hAnsi="Courier New" w:cs="Courier New" w:hint="default"/>
+      </w:rPr>
+    </w:lvl>
+    <w:lvl w:ilvl="8" w:tplc="48090005" w:tentative="1">
+      <w:start w:val="1"/>
+      <w:numFmt w:val="bullet"/>
+      <w:lvlText w:val=""/>
+      <w:lvlJc w:val="left"/>
+      <w:pPr>
+        <w:ind w:left="6480" w:hanging="360"/>
+      </w:pPr>
+      <w:rPr>
+        <w:rFonts w:ascii="Wingdings" w:hAnsi="Wingdings" w:hint="default"/>
+      </w:rPr>
+    </w:lvl>
+  </w:abstractNum>
+  <w:abstractNum w:abstractNumId="4" w15:restartNumberingAfterBreak="0">
+    <w:nsid w:val="34B368D0"/>
+    <w:multiLevelType w:val="hybridMultilevel"/>
+    <w:tmpl w:val="86222958"/>
+    <w:lvl w:ilvl="0" w:tplc="48090001">
+      <w:start w:val="1"/>
+      <w:numFmt w:val="bullet"/>
+      <w:lvlText w:val=""/>
+      <w:lvlJc w:val="left"/>
+      <w:pPr>
+        <w:ind w:left="720" w:hanging="360"/>
+      </w:pPr>
+      <w:rPr>
+        <w:rFonts w:ascii="Symbol" w:hAnsi="Symbol" w:hint="default"/>
+      </w:rPr>
+    </w:lvl>
+    <w:lvl w:ilvl="1" w:tplc="48090003" w:tentative="1">
+      <w:start w:val="1"/>
+      <w:numFmt w:val="bullet"/>
+      <w:lvlText w:val="o"/>
+      <w:lvlJc w:val="left"/>
+      <w:pPr>
+        <w:ind w:left="1440" w:hanging="360"/>
+      </w:pPr>
+      <w:rPr>
+        <w:rFonts w:ascii="Courier New" w:hAnsi="Courier New" w:cs="Courier New" w:hint="default"/>
+      </w:rPr>
+    </w:lvl>
+    <w:lvl w:ilvl="2" w:tplc="48090005" w:tentative="1">
+      <w:start w:val="1"/>
+      <w:numFmt w:val="bullet"/>
+      <w:lvlText w:val=""/>
+      <w:lvlJc w:val="left"/>
+      <w:pPr>
+        <w:ind w:left="2160" w:hanging="360"/>
+      </w:pPr>
+      <w:rPr>
+        <w:rFonts w:ascii="Wingdings" w:hAnsi="Wingdings" w:hint="default"/>
+      </w:rPr>
+    </w:lvl>
+    <w:lvl w:ilvl="3" w:tplc="48090001" w:tentative="1">
+      <w:start w:val="1"/>
+      <w:numFmt w:val="bullet"/>
+      <w:lvlText w:val=""/>
+      <w:lvlJc w:val="left"/>
+      <w:pPr>
+        <w:ind w:left="2880" w:hanging="360"/>
+      </w:pPr>
+      <w:rPr>
+        <w:rFonts w:ascii="Symbol" w:hAnsi="Symbol" w:hint="default"/>
+      </w:rPr>
+    </w:lvl>
+    <w:lvl w:ilvl="4" w:tplc="48090003" w:tentative="1">
+      <w:start w:val="1"/>
+      <w:numFmt w:val="bullet"/>
+      <w:lvlText w:val="o"/>
+      <w:lvlJc w:val="left"/>
+      <w:pPr>
+        <w:ind w:left="3600" w:hanging="360"/>
+      </w:pPr>
+      <w:rPr>
+        <w:rFonts w:ascii="Courier New" w:hAnsi="Courier New" w:cs="Courier New" w:hint="default"/>
+      </w:rPr>
+    </w:lvl>
+    <w:lvl w:ilvl="5" w:tplc="48090005" w:tentative="1">
+      <w:start w:val="1"/>
+      <w:numFmt w:val="bullet"/>
+      <w:lvlText w:val=""/>
+      <w:lvlJc w:val="left"/>
+      <w:pPr>
+        <w:ind w:left="4320" w:hanging="360"/>
+      </w:pPr>
+      <w:rPr>
+        <w:rFonts w:ascii="Wingdings" w:hAnsi="Wingdings" w:hint="default"/>
+      </w:rPr>
+    </w:lvl>
+    <w:lvl w:ilvl="6" w:tplc="48090001" w:tentative="1">
+      <w:start w:val="1"/>
+      <w:numFmt w:val="bullet"/>
+      <w:lvlText w:val=""/>
+      <w:lvlJc w:val="left"/>
+      <w:pPr>
+        <w:ind w:left="5040" w:hanging="360"/>
+      </w:pPr>
+      <w:rPr>
+        <w:rFonts w:ascii="Symbol" w:hAnsi="Symbol" w:hint="default"/>
+      </w:rPr>
+    </w:lvl>
+    <w:lvl w:ilvl="7" w:tplc="48090003" w:tentative="1">
+      <w:start w:val="1"/>
+      <w:numFmt w:val="bullet"/>
+      <w:lvlText w:val="o"/>
+      <w:lvlJc w:val="left"/>
+      <w:pPr>
+        <w:ind w:left="5760" w:hanging="360"/>
+      </w:pPr>
+      <w:rPr>
+        <w:rFonts w:ascii="Courier New" w:hAnsi="Courier New" w:cs="Courier New" w:hint="default"/>
+      </w:rPr>
+    </w:lvl>
+    <w:lvl w:ilvl="8" w:tplc="48090005" w:tentative="1">
+      <w:start w:val="1"/>
+      <w:numFmt w:val="bullet"/>
+      <w:lvlText w:val=""/>
+      <w:lvlJc w:val="left"/>
+      <w:pPr>
+        <w:ind w:left="6480" w:hanging="360"/>
+      </w:pPr>
+      <w:rPr>
+        <w:rFonts w:ascii="Wingdings" w:hAnsi="Wingdings" w:hint="default"/>
+      </w:rPr>
+    </w:lvl>
+  </w:abstractNum>
+  <w:abstractNum w:abstractNumId="5" w15:restartNumberingAfterBreak="0">
+    <w:nsid w:val="35E133B0"/>
+    <w:multiLevelType w:val="hybridMultilevel"/>
+    <w:tmpl w:val="B666E7F0"/>
+    <w:lvl w:ilvl="0" w:tplc="48090001">
+      <w:start w:val="1"/>
+      <w:numFmt w:val="bullet"/>
+      <w:lvlText w:val=""/>
+      <w:lvlJc w:val="left"/>
+      <w:pPr>
+        <w:ind w:left="786" w:hanging="360"/>
+      </w:pPr>
+      <w:rPr>
+        <w:rFonts w:ascii="Symbol" w:hAnsi="Symbol" w:hint="default"/>
+      </w:rPr>
+    </w:lvl>
+    <w:lvl w:ilvl="1" w:tplc="48090003">
+      <w:start w:val="1"/>
+      <w:numFmt w:val="bullet"/>
+      <w:lvlText w:val="o"/>
+      <w:lvlJc w:val="left"/>
+      <w:pPr>
+        <w:ind w:left="1506" w:hanging="360"/>
+      </w:pPr>
+      <w:rPr>
+        <w:rFonts w:ascii="Courier New" w:hAnsi="Courier New" w:cs="Courier New" w:hint="default"/>
+      </w:rPr>
+    </w:lvl>
+    <w:lvl w:ilvl="2" w:tplc="48090005" w:tentative="1">
+      <w:start w:val="1"/>
+      <w:numFmt w:val="bullet"/>
+      <w:lvlText w:val=""/>
+      <w:lvlJc w:val="left"/>
+      <w:pPr>
+        <w:ind w:left="2226" w:hanging="360"/>
+      </w:pPr>
+      <w:rPr>
+        <w:rFonts w:ascii="Wingdings" w:hAnsi="Wingdings" w:hint="default"/>
+      </w:rPr>
+    </w:lvl>
+    <w:lvl w:ilvl="3" w:tplc="48090001" w:tentative="1">
+      <w:start w:val="1"/>
+      <w:numFmt w:val="bullet"/>
+      <w:lvlText w:val=""/>
+      <w:lvlJc w:val="left"/>
+      <w:pPr>
+        <w:ind w:left="2946" w:hanging="360"/>
+      </w:pPr>
+      <w:rPr>
+        <w:rFonts w:ascii="Symbol" w:hAnsi="Symbol" w:hint="default"/>
+      </w:rPr>
+    </w:lvl>
+    <w:lvl w:ilvl="4" w:tplc="48090003" w:tentative="1">
+      <w:start w:val="1"/>
+      <w:numFmt w:val="bullet"/>
+      <w:lvlText w:val="o"/>
+      <w:lvlJc w:val="left"/>
+      <w:pPr>
+        <w:ind w:left="3666" w:hanging="360"/>
+      </w:pPr>
+      <w:rPr>
+        <w:rFonts w:ascii="Courier New" w:hAnsi="Courier New" w:cs="Courier New" w:hint="default"/>
+      </w:rPr>
+    </w:lvl>
+    <w:lvl w:ilvl="5" w:tplc="48090005" w:tentative="1">
+      <w:start w:val="1"/>
+      <w:numFmt w:val="bullet"/>
+      <w:lvlText w:val=""/>
+      <w:lvlJc w:val="left"/>
+      <w:pPr>
+        <w:ind w:left="4386" w:hanging="360"/>
+      </w:pPr>
+      <w:rPr>
+        <w:rFonts w:ascii="Wingdings" w:hAnsi="Wingdings" w:hint="default"/>
+      </w:rPr>
+    </w:lvl>
+    <w:lvl w:ilvl="6" w:tplc="48090001" w:tentative="1">
+      <w:start w:val="1"/>
+      <w:numFmt w:val="bullet"/>
+      <w:lvlText w:val=""/>
+      <w:lvlJc w:val="left"/>
+      <w:pPr>
+        <w:ind w:left="5106" w:hanging="360"/>
+      </w:pPr>
+      <w:rPr>
+        <w:rFonts w:ascii="Symbol" w:hAnsi="Symbol" w:hint="default"/>
+      </w:rPr>
+    </w:lvl>
+    <w:lvl w:ilvl="7" w:tplc="48090003" w:tentative="1">
+      <w:start w:val="1"/>
+      <w:numFmt w:val="bullet"/>
+      <w:lvlText w:val="o"/>
+      <w:lvlJc w:val="left"/>
+      <w:pPr>
+        <w:ind w:left="5826" w:hanging="360"/>
+      </w:pPr>
+      <w:rPr>
+        <w:rFonts w:ascii="Courier New" w:hAnsi="Courier New" w:cs="Courier New" w:hint="default"/>
+      </w:rPr>
+    </w:lvl>
+    <w:lvl w:ilvl="8" w:tplc="48090005" w:tentative="1">
+      <w:start w:val="1"/>
+      <w:numFmt w:val="bullet"/>
+      <w:lvlText w:val=""/>
+      <w:lvlJc w:val="left"/>
+      <w:pPr>
+        <w:ind w:left="6546" w:hanging="360"/>
+      </w:pPr>
+      <w:rPr>
+        <w:rFonts w:ascii="Wingdings" w:hAnsi="Wingdings" w:hint="default"/>
+      </w:rPr>
+    </w:lvl>
+  </w:abstractNum>
+  <w:abstractNum w:abstractNumId="6" w15:restartNumberingAfterBreak="0">
     <w:nsid w:val="35FD79B9"/>
     <w:multiLevelType w:val="hybridMultilevel"/>
     <w:tmpl w:val="A1D6048A"/>
@@ -2772,18 +3993,21 @@
       </w:pPr>
     </w:lvl>
   </w:abstractNum>
-  <w:abstractNum w:abstractNumId="3" w15:restartNumberingAfterBreak="0">
+  <w:abstractNum w:abstractNumId="7" w15:restartNumberingAfterBreak="0">
     <w:nsid w:val="3C5555D0"/>
     <w:multiLevelType w:val="hybridMultilevel"/>
-    <w:tmpl w:val="919C765A"/>
-    <w:lvl w:ilvl="0" w:tplc="48090019">
-      <w:start w:val="1"/>
-      <w:numFmt w:val="lowerLetter"/>
-      <w:lvlText w:val="%1."/>
+    <w:tmpl w:val="A6C08FDC"/>
+    <w:lvl w:ilvl="0" w:tplc="48090001">
+      <w:start w:val="1"/>
+      <w:numFmt w:val="bullet"/>
+      <w:lvlText w:val=""/>
       <w:lvlJc w:val="left"/>
       <w:pPr>
         <w:ind w:left="720" w:hanging="360"/>
       </w:pPr>
+      <w:rPr>
+        <w:rFonts w:ascii="Symbol" w:hAnsi="Symbol" w:hint="default"/>
+      </w:rPr>
     </w:lvl>
     <w:lvl w:ilvl="1" w:tplc="48090019" w:tentative="1">
       <w:start w:val="1"/>
@@ -2858,7 +4082,7 @@
       </w:pPr>
     </w:lvl>
   </w:abstractNum>
-  <w:abstractNum w:abstractNumId="4" w15:restartNumberingAfterBreak="0">
+  <w:abstractNum w:abstractNumId="8" w15:restartNumberingAfterBreak="0">
     <w:nsid w:val="4A4610EC"/>
     <w:multiLevelType w:val="hybridMultilevel"/>
     <w:tmpl w:val="FE7C6324"/>
@@ -2947,7 +4171,120 @@
       </w:pPr>
     </w:lvl>
   </w:abstractNum>
-  <w:abstractNum w:abstractNumId="5" w15:restartNumberingAfterBreak="0">
+  <w:abstractNum w:abstractNumId="9" w15:restartNumberingAfterBreak="0">
+    <w:nsid w:val="58F3229A"/>
+    <w:multiLevelType w:val="hybridMultilevel"/>
+    <w:tmpl w:val="54884538"/>
+    <w:lvl w:ilvl="0" w:tplc="48090001">
+      <w:start w:val="1"/>
+      <w:numFmt w:val="bullet"/>
+      <w:lvlText w:val=""/>
+      <w:lvlJc w:val="left"/>
+      <w:pPr>
+        <w:ind w:left="1080" w:hanging="360"/>
+      </w:pPr>
+      <w:rPr>
+        <w:rFonts w:ascii="Symbol" w:hAnsi="Symbol" w:hint="default"/>
+      </w:rPr>
+    </w:lvl>
+    <w:lvl w:ilvl="1" w:tplc="48090003" w:tentative="1">
+      <w:start w:val="1"/>
+      <w:numFmt w:val="bullet"/>
+      <w:lvlText w:val="o"/>
+      <w:lvlJc w:val="left"/>
+      <w:pPr>
+        <w:ind w:left="1800" w:hanging="360"/>
+      </w:pPr>
+      <w:rPr>
+        <w:rFonts w:ascii="Courier New" w:hAnsi="Courier New" w:cs="Courier New" w:hint="default"/>
+      </w:rPr>
+    </w:lvl>
+    <w:lvl w:ilvl="2" w:tplc="48090005" w:tentative="1">
+      <w:start w:val="1"/>
+      <w:numFmt w:val="bullet"/>
+      <w:lvlText w:val=""/>
+      <w:lvlJc w:val="left"/>
+      <w:pPr>
+        <w:ind w:left="2520" w:hanging="360"/>
+      </w:pPr>
+      <w:rPr>
+        <w:rFonts w:ascii="Wingdings" w:hAnsi="Wingdings" w:hint="default"/>
+      </w:rPr>
+    </w:lvl>
+    <w:lvl w:ilvl="3" w:tplc="48090001" w:tentative="1">
+      <w:start w:val="1"/>
+      <w:numFmt w:val="bullet"/>
+      <w:lvlText w:val=""/>
+      <w:lvlJc w:val="left"/>
+      <w:pPr>
+        <w:ind w:left="3240" w:hanging="360"/>
+      </w:pPr>
+      <w:rPr>
+        <w:rFonts w:ascii="Symbol" w:hAnsi="Symbol" w:hint="default"/>
+      </w:rPr>
+    </w:lvl>
+    <w:lvl w:ilvl="4" w:tplc="48090003" w:tentative="1">
+      <w:start w:val="1"/>
+      <w:numFmt w:val="bullet"/>
+      <w:lvlText w:val="o"/>
+      <w:lvlJc w:val="left"/>
+      <w:pPr>
+        <w:ind w:left="3960" w:hanging="360"/>
+      </w:pPr>
+      <w:rPr>
+        <w:rFonts w:ascii="Courier New" w:hAnsi="Courier New" w:cs="Courier New" w:hint="default"/>
+      </w:rPr>
+    </w:lvl>
+    <w:lvl w:ilvl="5" w:tplc="48090005" w:tentative="1">
+      <w:start w:val="1"/>
+      <w:numFmt w:val="bullet"/>
+      <w:lvlText w:val=""/>
+      <w:lvlJc w:val="left"/>
+      <w:pPr>
+        <w:ind w:left="4680" w:hanging="360"/>
+      </w:pPr>
+      <w:rPr>
+        <w:rFonts w:ascii="Wingdings" w:hAnsi="Wingdings" w:hint="default"/>
+      </w:rPr>
+    </w:lvl>
+    <w:lvl w:ilvl="6" w:tplc="48090001" w:tentative="1">
+      <w:start w:val="1"/>
+      <w:numFmt w:val="bullet"/>
+      <w:lvlText w:val=""/>
+      <w:lvlJc w:val="left"/>
+      <w:pPr>
+        <w:ind w:left="5400" w:hanging="360"/>
+      </w:pPr>
+      <w:rPr>
+        <w:rFonts w:ascii="Symbol" w:hAnsi="Symbol" w:hint="default"/>
+      </w:rPr>
+    </w:lvl>
+    <w:lvl w:ilvl="7" w:tplc="48090003" w:tentative="1">
+      <w:start w:val="1"/>
+      <w:numFmt w:val="bullet"/>
+      <w:lvlText w:val="o"/>
+      <w:lvlJc w:val="left"/>
+      <w:pPr>
+        <w:ind w:left="6120" w:hanging="360"/>
+      </w:pPr>
+      <w:rPr>
+        <w:rFonts w:ascii="Courier New" w:hAnsi="Courier New" w:cs="Courier New" w:hint="default"/>
+      </w:rPr>
+    </w:lvl>
+    <w:lvl w:ilvl="8" w:tplc="48090005" w:tentative="1">
+      <w:start w:val="1"/>
+      <w:numFmt w:val="bullet"/>
+      <w:lvlText w:val=""/>
+      <w:lvlJc w:val="left"/>
+      <w:pPr>
+        <w:ind w:left="6840" w:hanging="360"/>
+      </w:pPr>
+      <w:rPr>
+        <w:rFonts w:ascii="Wingdings" w:hAnsi="Wingdings" w:hint="default"/>
+      </w:rPr>
+    </w:lvl>
+  </w:abstractNum>
+  <w:abstractNum w:abstractNumId="10" w15:restartNumberingAfterBreak="0">
     <w:nsid w:val="643C25EF"/>
     <w:multiLevelType w:val="hybridMultilevel"/>
     <w:tmpl w:val="56742E42"/>
@@ -3060,7 +4397,7 @@
       </w:rPr>
     </w:lvl>
   </w:abstractNum>
-  <w:abstractNum w:abstractNumId="6" w15:restartNumberingAfterBreak="0">
+  <w:abstractNum w:abstractNumId="11" w15:restartNumberingAfterBreak="0">
     <w:nsid w:val="6711521C"/>
     <w:multiLevelType w:val="hybridMultilevel"/>
     <w:tmpl w:val="B526E90E"/>
@@ -3146,7 +4483,233 @@
       </w:pPr>
     </w:lvl>
   </w:abstractNum>
-  <w:abstractNum w:abstractNumId="7" w15:restartNumberingAfterBreak="0">
+  <w:abstractNum w:abstractNumId="12" w15:restartNumberingAfterBreak="0">
+    <w:nsid w:val="6851425D"/>
+    <w:multiLevelType w:val="hybridMultilevel"/>
+    <w:tmpl w:val="7614783E"/>
+    <w:lvl w:ilvl="0" w:tplc="48090001">
+      <w:start w:val="1"/>
+      <w:numFmt w:val="bullet"/>
+      <w:lvlText w:val=""/>
+      <w:lvlJc w:val="left"/>
+      <w:pPr>
+        <w:ind w:left="1080" w:hanging="360"/>
+      </w:pPr>
+      <w:rPr>
+        <w:rFonts w:ascii="Symbol" w:hAnsi="Symbol" w:hint="default"/>
+      </w:rPr>
+    </w:lvl>
+    <w:lvl w:ilvl="1" w:tplc="48090003" w:tentative="1">
+      <w:start w:val="1"/>
+      <w:numFmt w:val="bullet"/>
+      <w:lvlText w:val="o"/>
+      <w:lvlJc w:val="left"/>
+      <w:pPr>
+        <w:ind w:left="1800" w:hanging="360"/>
+      </w:pPr>
+      <w:rPr>
+        <w:rFonts w:ascii="Courier New" w:hAnsi="Courier New" w:cs="Courier New" w:hint="default"/>
+      </w:rPr>
+    </w:lvl>
+    <w:lvl w:ilvl="2" w:tplc="48090005" w:tentative="1">
+      <w:start w:val="1"/>
+      <w:numFmt w:val="bullet"/>
+      <w:lvlText w:val=""/>
+      <w:lvlJc w:val="left"/>
+      <w:pPr>
+        <w:ind w:left="2520" w:hanging="360"/>
+      </w:pPr>
+      <w:rPr>
+        <w:rFonts w:ascii="Wingdings" w:hAnsi="Wingdings" w:hint="default"/>
+      </w:rPr>
+    </w:lvl>
+    <w:lvl w:ilvl="3" w:tplc="48090001" w:tentative="1">
+      <w:start w:val="1"/>
+      <w:numFmt w:val="bullet"/>
+      <w:lvlText w:val=""/>
+      <w:lvlJc w:val="left"/>
+      <w:pPr>
+        <w:ind w:left="3240" w:hanging="360"/>
+      </w:pPr>
+      <w:rPr>
+        <w:rFonts w:ascii="Symbol" w:hAnsi="Symbol" w:hint="default"/>
+      </w:rPr>
+    </w:lvl>
+    <w:lvl w:ilvl="4" w:tplc="48090003" w:tentative="1">
+      <w:start w:val="1"/>
+      <w:numFmt w:val="bullet"/>
+      <w:lvlText w:val="o"/>
+      <w:lvlJc w:val="left"/>
+      <w:pPr>
+        <w:ind w:left="3960" w:hanging="360"/>
+      </w:pPr>
+      <w:rPr>
+        <w:rFonts w:ascii="Courier New" w:hAnsi="Courier New" w:cs="Courier New" w:hint="default"/>
+      </w:rPr>
+    </w:lvl>
+    <w:lvl w:ilvl="5" w:tplc="48090005" w:tentative="1">
+      <w:start w:val="1"/>
+      <w:numFmt w:val="bullet"/>
+      <w:lvlText w:val=""/>
+      <w:lvlJc w:val="left"/>
+      <w:pPr>
+        <w:ind w:left="4680" w:hanging="360"/>
+      </w:pPr>
+      <w:rPr>
+        <w:rFonts w:ascii="Wingdings" w:hAnsi="Wingdings" w:hint="default"/>
+      </w:rPr>
+    </w:lvl>
+    <w:lvl w:ilvl="6" w:tplc="48090001" w:tentative="1">
+      <w:start w:val="1"/>
+      <w:numFmt w:val="bullet"/>
+      <w:lvlText w:val=""/>
+      <w:lvlJc w:val="left"/>
+      <w:pPr>
+        <w:ind w:left="5400" w:hanging="360"/>
+      </w:pPr>
+      <w:rPr>
+        <w:rFonts w:ascii="Symbol" w:hAnsi="Symbol" w:hint="default"/>
+      </w:rPr>
+    </w:lvl>
+    <w:lvl w:ilvl="7" w:tplc="48090003" w:tentative="1">
+      <w:start w:val="1"/>
+      <w:numFmt w:val="bullet"/>
+      <w:lvlText w:val="o"/>
+      <w:lvlJc w:val="left"/>
+      <w:pPr>
+        <w:ind w:left="6120" w:hanging="360"/>
+      </w:pPr>
+      <w:rPr>
+        <w:rFonts w:ascii="Courier New" w:hAnsi="Courier New" w:cs="Courier New" w:hint="default"/>
+      </w:rPr>
+    </w:lvl>
+    <w:lvl w:ilvl="8" w:tplc="48090005" w:tentative="1">
+      <w:start w:val="1"/>
+      <w:numFmt w:val="bullet"/>
+      <w:lvlText w:val=""/>
+      <w:lvlJc w:val="left"/>
+      <w:pPr>
+        <w:ind w:left="6840" w:hanging="360"/>
+      </w:pPr>
+      <w:rPr>
+        <w:rFonts w:ascii="Wingdings" w:hAnsi="Wingdings" w:hint="default"/>
+      </w:rPr>
+    </w:lvl>
+  </w:abstractNum>
+  <w:abstractNum w:abstractNumId="13" w15:restartNumberingAfterBreak="0">
+    <w:nsid w:val="6B60039F"/>
+    <w:multiLevelType w:val="hybridMultilevel"/>
+    <w:tmpl w:val="43C0AA60"/>
+    <w:lvl w:ilvl="0" w:tplc="48090001">
+      <w:start w:val="1"/>
+      <w:numFmt w:val="bullet"/>
+      <w:lvlText w:val=""/>
+      <w:lvlJc w:val="left"/>
+      <w:pPr>
+        <w:ind w:left="720" w:hanging="360"/>
+      </w:pPr>
+      <w:rPr>
+        <w:rFonts w:ascii="Symbol" w:hAnsi="Symbol" w:hint="default"/>
+      </w:rPr>
+    </w:lvl>
+    <w:lvl w:ilvl="1" w:tplc="48090003" w:tentative="1">
+      <w:start w:val="1"/>
+      <w:numFmt w:val="bullet"/>
+      <w:lvlText w:val="o"/>
+      <w:lvlJc w:val="left"/>
+      <w:pPr>
+        <w:ind w:left="1440" w:hanging="360"/>
+      </w:pPr>
+      <w:rPr>
+        <w:rFonts w:ascii="Courier New" w:hAnsi="Courier New" w:cs="Courier New" w:hint="default"/>
+      </w:rPr>
+    </w:lvl>
+    <w:lvl w:ilvl="2" w:tplc="48090005" w:tentative="1">
+      <w:start w:val="1"/>
+      <w:numFmt w:val="bullet"/>
+      <w:lvlText w:val=""/>
+      <w:lvlJc w:val="left"/>
+      <w:pPr>
+        <w:ind w:left="2160" w:hanging="360"/>
+      </w:pPr>
+      <w:rPr>
+        <w:rFonts w:ascii="Wingdings" w:hAnsi="Wingdings" w:hint="default"/>
+      </w:rPr>
+    </w:lvl>
+    <w:lvl w:ilvl="3" w:tplc="48090001" w:tentative="1">
+      <w:start w:val="1"/>
+      <w:numFmt w:val="bullet"/>
+      <w:lvlText w:val=""/>
+      <w:lvlJc w:val="left"/>
+      <w:pPr>
+        <w:ind w:left="2880" w:hanging="360"/>
+      </w:pPr>
+      <w:rPr>
+        <w:rFonts w:ascii="Symbol" w:hAnsi="Symbol" w:hint="default"/>
+      </w:rPr>
+    </w:lvl>
+    <w:lvl w:ilvl="4" w:tplc="48090003" w:tentative="1">
+      <w:start w:val="1"/>
+      <w:numFmt w:val="bullet"/>
+      <w:lvlText w:val="o"/>
+      <w:lvlJc w:val="left"/>
+      <w:pPr>
+        <w:ind w:left="3600" w:hanging="360"/>
+      </w:pPr>
+      <w:rPr>
+        <w:rFonts w:ascii="Courier New" w:hAnsi="Courier New" w:cs="Courier New" w:hint="default"/>
+      </w:rPr>
+    </w:lvl>
+    <w:lvl w:ilvl="5" w:tplc="48090005" w:tentative="1">
+      <w:start w:val="1"/>
+      <w:numFmt w:val="bullet"/>
+      <w:lvlText w:val=""/>
+      <w:lvlJc w:val="left"/>
+      <w:pPr>
+        <w:ind w:left="4320" w:hanging="360"/>
+      </w:pPr>
+      <w:rPr>
+        <w:rFonts w:ascii="Wingdings" w:hAnsi="Wingdings" w:hint="default"/>
+      </w:rPr>
+    </w:lvl>
+    <w:lvl w:ilvl="6" w:tplc="48090001" w:tentative="1">
+      <w:start w:val="1"/>
+      <w:numFmt w:val="bullet"/>
+      <w:lvlText w:val=""/>
+      <w:lvlJc w:val="left"/>
+      <w:pPr>
+        <w:ind w:left="5040" w:hanging="360"/>
+      </w:pPr>
+      <w:rPr>
+        <w:rFonts w:ascii="Symbol" w:hAnsi="Symbol" w:hint="default"/>
+      </w:rPr>
+    </w:lvl>
+    <w:lvl w:ilvl="7" w:tplc="48090003" w:tentative="1">
+      <w:start w:val="1"/>
+      <w:numFmt w:val="bullet"/>
+      <w:lvlText w:val="o"/>
+      <w:lvlJc w:val="left"/>
+      <w:pPr>
+        <w:ind w:left="5760" w:hanging="360"/>
+      </w:pPr>
+      <w:rPr>
+        <w:rFonts w:ascii="Courier New" w:hAnsi="Courier New" w:cs="Courier New" w:hint="default"/>
+      </w:rPr>
+    </w:lvl>
+    <w:lvl w:ilvl="8" w:tplc="48090005" w:tentative="1">
+      <w:start w:val="1"/>
+      <w:numFmt w:val="bullet"/>
+      <w:lvlText w:val=""/>
+      <w:lvlJc w:val="left"/>
+      <w:pPr>
+        <w:ind w:left="6480" w:hanging="360"/>
+      </w:pPr>
+      <w:rPr>
+        <w:rFonts w:ascii="Wingdings" w:hAnsi="Wingdings" w:hint="default"/>
+      </w:rPr>
+    </w:lvl>
+  </w:abstractNum>
+  <w:abstractNum w:abstractNumId="14" w15:restartNumberingAfterBreak="0">
     <w:nsid w:val="73B076B7"/>
     <w:multiLevelType w:val="hybridMultilevel"/>
     <w:tmpl w:val="19C885F6"/>
@@ -3159,7 +4722,7 @@
         <w:ind w:left="720" w:hanging="360"/>
       </w:pPr>
     </w:lvl>
-    <w:lvl w:ilvl="1" w:tplc="48090019" w:tentative="1">
+    <w:lvl w:ilvl="1" w:tplc="48090019">
       <w:start w:val="1"/>
       <w:numFmt w:val="lowerLetter"/>
       <w:lvlText w:val="%2."/>
@@ -3232,7 +4795,233 @@
       </w:pPr>
     </w:lvl>
   </w:abstractNum>
-  <w:abstractNum w:abstractNumId="8" w15:restartNumberingAfterBreak="0">
+  <w:abstractNum w:abstractNumId="15" w15:restartNumberingAfterBreak="0">
+    <w:nsid w:val="79A87764"/>
+    <w:multiLevelType w:val="hybridMultilevel"/>
+    <w:tmpl w:val="253CE190"/>
+    <w:lvl w:ilvl="0" w:tplc="48090001">
+      <w:start w:val="1"/>
+      <w:numFmt w:val="bullet"/>
+      <w:lvlText w:val=""/>
+      <w:lvlJc w:val="left"/>
+      <w:pPr>
+        <w:ind w:left="720" w:hanging="360"/>
+      </w:pPr>
+      <w:rPr>
+        <w:rFonts w:ascii="Symbol" w:hAnsi="Symbol" w:hint="default"/>
+      </w:rPr>
+    </w:lvl>
+    <w:lvl w:ilvl="1" w:tplc="48090003">
+      <w:start w:val="1"/>
+      <w:numFmt w:val="bullet"/>
+      <w:lvlText w:val="o"/>
+      <w:lvlJc w:val="left"/>
+      <w:pPr>
+        <w:ind w:left="1440" w:hanging="360"/>
+      </w:pPr>
+      <w:rPr>
+        <w:rFonts w:ascii="Courier New" w:hAnsi="Courier New" w:cs="Courier New" w:hint="default"/>
+      </w:rPr>
+    </w:lvl>
+    <w:lvl w:ilvl="2" w:tplc="48090005" w:tentative="1">
+      <w:start w:val="1"/>
+      <w:numFmt w:val="bullet"/>
+      <w:lvlText w:val=""/>
+      <w:lvlJc w:val="left"/>
+      <w:pPr>
+        <w:ind w:left="2160" w:hanging="360"/>
+      </w:pPr>
+      <w:rPr>
+        <w:rFonts w:ascii="Wingdings" w:hAnsi="Wingdings" w:hint="default"/>
+      </w:rPr>
+    </w:lvl>
+    <w:lvl w:ilvl="3" w:tplc="48090001" w:tentative="1">
+      <w:start w:val="1"/>
+      <w:numFmt w:val="bullet"/>
+      <w:lvlText w:val=""/>
+      <w:lvlJc w:val="left"/>
+      <w:pPr>
+        <w:ind w:left="2880" w:hanging="360"/>
+      </w:pPr>
+      <w:rPr>
+        <w:rFonts w:ascii="Symbol" w:hAnsi="Symbol" w:hint="default"/>
+      </w:rPr>
+    </w:lvl>
+    <w:lvl w:ilvl="4" w:tplc="48090003" w:tentative="1">
+      <w:start w:val="1"/>
+      <w:numFmt w:val="bullet"/>
+      <w:lvlText w:val="o"/>
+      <w:lvlJc w:val="left"/>
+      <w:pPr>
+        <w:ind w:left="3600" w:hanging="360"/>
+      </w:pPr>
+      <w:rPr>
+        <w:rFonts w:ascii="Courier New" w:hAnsi="Courier New" w:cs="Courier New" w:hint="default"/>
+      </w:rPr>
+    </w:lvl>
+    <w:lvl w:ilvl="5" w:tplc="48090005" w:tentative="1">
+      <w:start w:val="1"/>
+      <w:numFmt w:val="bullet"/>
+      <w:lvlText w:val=""/>
+      <w:lvlJc w:val="left"/>
+      <w:pPr>
+        <w:ind w:left="4320" w:hanging="360"/>
+      </w:pPr>
+      <w:rPr>
+        <w:rFonts w:ascii="Wingdings" w:hAnsi="Wingdings" w:hint="default"/>
+      </w:rPr>
+    </w:lvl>
+    <w:lvl w:ilvl="6" w:tplc="48090001" w:tentative="1">
+      <w:start w:val="1"/>
+      <w:numFmt w:val="bullet"/>
+      <w:lvlText w:val=""/>
+      <w:lvlJc w:val="left"/>
+      <w:pPr>
+        <w:ind w:left="5040" w:hanging="360"/>
+      </w:pPr>
+      <w:rPr>
+        <w:rFonts w:ascii="Symbol" w:hAnsi="Symbol" w:hint="default"/>
+      </w:rPr>
+    </w:lvl>
+    <w:lvl w:ilvl="7" w:tplc="48090003" w:tentative="1">
+      <w:start w:val="1"/>
+      <w:numFmt w:val="bullet"/>
+      <w:lvlText w:val="o"/>
+      <w:lvlJc w:val="left"/>
+      <w:pPr>
+        <w:ind w:left="5760" w:hanging="360"/>
+      </w:pPr>
+      <w:rPr>
+        <w:rFonts w:ascii="Courier New" w:hAnsi="Courier New" w:cs="Courier New" w:hint="default"/>
+      </w:rPr>
+    </w:lvl>
+    <w:lvl w:ilvl="8" w:tplc="48090005" w:tentative="1">
+      <w:start w:val="1"/>
+      <w:numFmt w:val="bullet"/>
+      <w:lvlText w:val=""/>
+      <w:lvlJc w:val="left"/>
+      <w:pPr>
+        <w:ind w:left="6480" w:hanging="360"/>
+      </w:pPr>
+      <w:rPr>
+        <w:rFonts w:ascii="Wingdings" w:hAnsi="Wingdings" w:hint="default"/>
+      </w:rPr>
+    </w:lvl>
+  </w:abstractNum>
+  <w:abstractNum w:abstractNumId="16" w15:restartNumberingAfterBreak="0">
+    <w:nsid w:val="79E04FA0"/>
+    <w:multiLevelType w:val="hybridMultilevel"/>
+    <w:tmpl w:val="C78CF0EE"/>
+    <w:lvl w:ilvl="0" w:tplc="48090001">
+      <w:start w:val="1"/>
+      <w:numFmt w:val="bullet"/>
+      <w:lvlText w:val=""/>
+      <w:lvlJc w:val="left"/>
+      <w:pPr>
+        <w:ind w:left="3600" w:hanging="360"/>
+      </w:pPr>
+      <w:rPr>
+        <w:rFonts w:ascii="Symbol" w:hAnsi="Symbol" w:hint="default"/>
+      </w:rPr>
+    </w:lvl>
+    <w:lvl w:ilvl="1" w:tplc="48090003" w:tentative="1">
+      <w:start w:val="1"/>
+      <w:numFmt w:val="bullet"/>
+      <w:lvlText w:val="o"/>
+      <w:lvlJc w:val="left"/>
+      <w:pPr>
+        <w:ind w:left="4320" w:hanging="360"/>
+      </w:pPr>
+      <w:rPr>
+        <w:rFonts w:ascii="Courier New" w:hAnsi="Courier New" w:cs="Courier New" w:hint="default"/>
+      </w:rPr>
+    </w:lvl>
+    <w:lvl w:ilvl="2" w:tplc="48090005" w:tentative="1">
+      <w:start w:val="1"/>
+      <w:numFmt w:val="bullet"/>
+      <w:lvlText w:val=""/>
+      <w:lvlJc w:val="left"/>
+      <w:pPr>
+        <w:ind w:left="5040" w:hanging="360"/>
+      </w:pPr>
+      <w:rPr>
+        <w:rFonts w:ascii="Wingdings" w:hAnsi="Wingdings" w:hint="default"/>
+      </w:rPr>
+    </w:lvl>
+    <w:lvl w:ilvl="3" w:tplc="48090001" w:tentative="1">
+      <w:start w:val="1"/>
+      <w:numFmt w:val="bullet"/>
+      <w:lvlText w:val=""/>
+      <w:lvlJc w:val="left"/>
+      <w:pPr>
+        <w:ind w:left="5760" w:hanging="360"/>
+      </w:pPr>
+      <w:rPr>
+        <w:rFonts w:ascii="Symbol" w:hAnsi="Symbol" w:hint="default"/>
+      </w:rPr>
+    </w:lvl>
+    <w:lvl w:ilvl="4" w:tplc="48090003" w:tentative="1">
+      <w:start w:val="1"/>
+      <w:numFmt w:val="bullet"/>
+      <w:lvlText w:val="o"/>
+      <w:lvlJc w:val="left"/>
+      <w:pPr>
+        <w:ind w:left="6480" w:hanging="360"/>
+      </w:pPr>
+      <w:rPr>
+        <w:rFonts w:ascii="Courier New" w:hAnsi="Courier New" w:cs="Courier New" w:hint="default"/>
+      </w:rPr>
+    </w:lvl>
+    <w:lvl w:ilvl="5" w:tplc="48090005" w:tentative="1">
+      <w:start w:val="1"/>
+      <w:numFmt w:val="bullet"/>
+      <w:lvlText w:val=""/>
+      <w:lvlJc w:val="left"/>
+      <w:pPr>
+        <w:ind w:left="7200" w:hanging="360"/>
+      </w:pPr>
+      <w:rPr>
+        <w:rFonts w:ascii="Wingdings" w:hAnsi="Wingdings" w:hint="default"/>
+      </w:rPr>
+    </w:lvl>
+    <w:lvl w:ilvl="6" w:tplc="48090001" w:tentative="1">
+      <w:start w:val="1"/>
+      <w:numFmt w:val="bullet"/>
+      <w:lvlText w:val=""/>
+      <w:lvlJc w:val="left"/>
+      <w:pPr>
+        <w:ind w:left="7920" w:hanging="360"/>
+      </w:pPr>
+      <w:rPr>
+        <w:rFonts w:ascii="Symbol" w:hAnsi="Symbol" w:hint="default"/>
+      </w:rPr>
+    </w:lvl>
+    <w:lvl w:ilvl="7" w:tplc="48090003" w:tentative="1">
+      <w:start w:val="1"/>
+      <w:numFmt w:val="bullet"/>
+      <w:lvlText w:val="o"/>
+      <w:lvlJc w:val="left"/>
+      <w:pPr>
+        <w:ind w:left="8640" w:hanging="360"/>
+      </w:pPr>
+      <w:rPr>
+        <w:rFonts w:ascii="Courier New" w:hAnsi="Courier New" w:cs="Courier New" w:hint="default"/>
+      </w:rPr>
+    </w:lvl>
+    <w:lvl w:ilvl="8" w:tplc="48090005" w:tentative="1">
+      <w:start w:val="1"/>
+      <w:numFmt w:val="bullet"/>
+      <w:lvlText w:val=""/>
+      <w:lvlJc w:val="left"/>
+      <w:pPr>
+        <w:ind w:left="9360" w:hanging="360"/>
+      </w:pPr>
+      <w:rPr>
+        <w:rFonts w:ascii="Wingdings" w:hAnsi="Wingdings" w:hint="default"/>
+      </w:rPr>
+    </w:lvl>
+  </w:abstractNum>
+  <w:abstractNum w:abstractNumId="17" w15:restartNumberingAfterBreak="0">
     <w:nsid w:val="7FB21A77"/>
     <w:multiLevelType w:val="hybridMultilevel"/>
     <w:tmpl w:val="1EF880B2"/>
@@ -3346,31 +5135,58 @@
     </w:lvl>
   </w:abstractNum>
   <w:num w:numId="1" w16cid:durableId="1850750129">
-    <w:abstractNumId w:val="5"/>
+    <w:abstractNumId w:val="10"/>
   </w:num>
   <w:num w:numId="2" w16cid:durableId="1677341220">
-    <w:abstractNumId w:val="6"/>
+    <w:abstractNumId w:val="11"/>
   </w:num>
   <w:num w:numId="3" w16cid:durableId="115178271">
     <w:abstractNumId w:val="1"/>
   </w:num>
   <w:num w:numId="4" w16cid:durableId="1119841036">
-    <w:abstractNumId w:val="3"/>
+    <w:abstractNumId w:val="7"/>
   </w:num>
   <w:num w:numId="5" w16cid:durableId="1059208159">
-    <w:abstractNumId w:val="8"/>
+    <w:abstractNumId w:val="17"/>
   </w:num>
   <w:num w:numId="6" w16cid:durableId="500318798">
-    <w:abstractNumId w:val="2"/>
+    <w:abstractNumId w:val="6"/>
   </w:num>
   <w:num w:numId="7" w16cid:durableId="1507934924">
-    <w:abstractNumId w:val="7"/>
+    <w:abstractNumId w:val="14"/>
   </w:num>
   <w:num w:numId="8" w16cid:durableId="1908299156">
-    <w:abstractNumId w:val="4"/>
+    <w:abstractNumId w:val="8"/>
   </w:num>
   <w:num w:numId="9" w16cid:durableId="407197599">
     <w:abstractNumId w:val="0"/>
+  </w:num>
+  <w:num w:numId="10" w16cid:durableId="1136220930">
+    <w:abstractNumId w:val="2"/>
+  </w:num>
+  <w:num w:numId="11" w16cid:durableId="701589903">
+    <w:abstractNumId w:val="9"/>
+  </w:num>
+  <w:num w:numId="12" w16cid:durableId="219438047">
+    <w:abstractNumId w:val="5"/>
+  </w:num>
+  <w:num w:numId="13" w16cid:durableId="1714424132">
+    <w:abstractNumId w:val="3"/>
+  </w:num>
+  <w:num w:numId="14" w16cid:durableId="676271806">
+    <w:abstractNumId w:val="4"/>
+  </w:num>
+  <w:num w:numId="15" w16cid:durableId="469522851">
+    <w:abstractNumId w:val="16"/>
+  </w:num>
+  <w:num w:numId="16" w16cid:durableId="692993490">
+    <w:abstractNumId w:val="12"/>
+  </w:num>
+  <w:num w:numId="17" w16cid:durableId="1057389558">
+    <w:abstractNumId w:val="13"/>
+  </w:num>
+  <w:num w:numId="18" w16cid:durableId="822741315">
+    <w:abstractNumId w:val="15"/>
   </w:num>
 </w:numbering>
 </file>
@@ -3498,6 +5314,7 @@
     <w:lsdException w:name="HTML Sample" w:semiHidden="1" w:unhideWhenUsed="1"/>
     <w:lsdException w:name="HTML Typewriter" w:semiHidden="1" w:unhideWhenUsed="1"/>
     <w:lsdException w:name="HTML Variable" w:semiHidden="1" w:unhideWhenUsed="1"/>
+    <w:lsdException w:name="Normal Table" w:semiHidden="1" w:unhideWhenUsed="1"/>
     <w:lsdException w:name="annotation subject" w:semiHidden="1" w:unhideWhenUsed="1"/>
     <w:lsdException w:name="No List" w:semiHidden="1" w:unhideWhenUsed="1"/>
     <w:lsdException w:name="Outline List 1" w:semiHidden="1" w:unhideWhenUsed="1"/>
@@ -3540,8 +5357,11 @@
     <w:lsdException w:name="Table Contemporary" w:semiHidden="1" w:unhideWhenUsed="1"/>
     <w:lsdException w:name="Table Elegant" w:semiHidden="1" w:unhideWhenUsed="1"/>
     <w:lsdException w:name="Table Professional" w:semiHidden="1" w:unhideWhenUsed="1"/>
+    <w:lsdException w:name="Table Subtle 1" w:semiHidden="1" w:unhideWhenUsed="1"/>
     <w:lsdException w:name="Table Subtle 2" w:semiHidden="1" w:unhideWhenUsed="1"/>
     <w:lsdException w:name="Table Web 1" w:semiHidden="1" w:unhideWhenUsed="1"/>
+    <w:lsdException w:name="Table Web 2" w:semiHidden="1" w:unhideWhenUsed="1"/>
+    <w:lsdException w:name="Table Web 3" w:semiHidden="1" w:unhideWhenUsed="1"/>
     <w:lsdException w:name="Balloon Text" w:semiHidden="1" w:unhideWhenUsed="1"/>
     <w:lsdException w:name="Table Grid" w:uiPriority="39"/>
     <w:lsdException w:name="Table Theme" w:semiHidden="1" w:unhideWhenUsed="1"/>
@@ -3774,7 +5594,6 @@
   <w:style w:type="character" w:default="1" w:styleId="DefaultParagraphFont">
     <w:name w:val="Default Paragraph Font"/>
     <w:uiPriority w:val="1"/>
-    <w:semiHidden/>
     <w:unhideWhenUsed/>
   </w:style>
   <w:style w:type="table" w:default="1" w:styleId="TableNormal">
@@ -3871,6 +5690,74 @@
         <w:insideV w:val="single" w:sz="4" w:space="0" w:color="auto"/>
       </w:tblBorders>
     </w:tblPr>
+  </w:style>
+  <w:style w:type="paragraph" w:styleId="HTMLPreformatted">
+    <w:name w:val="HTML Preformatted"/>
+    <w:basedOn w:val="Normal"/>
+    <w:link w:val="HTMLPreformattedChar"/>
+    <w:uiPriority w:val="99"/>
+    <w:semiHidden/>
+    <w:unhideWhenUsed/>
+    <w:rsid w:val="00C52489"/>
+    <w:pPr>
+      <w:tabs>
+        <w:tab w:val="left" w:pos="916"/>
+        <w:tab w:val="left" w:pos="1832"/>
+        <w:tab w:val="left" w:pos="2748"/>
+        <w:tab w:val="left" w:pos="3664"/>
+        <w:tab w:val="left" w:pos="4580"/>
+        <w:tab w:val="left" w:pos="5496"/>
+        <w:tab w:val="left" w:pos="6412"/>
+        <w:tab w:val="left" w:pos="7328"/>
+        <w:tab w:val="left" w:pos="8244"/>
+        <w:tab w:val="left" w:pos="9160"/>
+        <w:tab w:val="left" w:pos="10076"/>
+        <w:tab w:val="left" w:pos="10992"/>
+        <w:tab w:val="left" w:pos="11908"/>
+        <w:tab w:val="left" w:pos="12824"/>
+        <w:tab w:val="left" w:pos="13740"/>
+        <w:tab w:val="left" w:pos="14656"/>
+      </w:tabs>
+      <w:spacing w:after="0" w:line="240" w:lineRule="auto"/>
+    </w:pPr>
+    <w:rPr>
+      <w:rFonts w:ascii="Courier New" w:eastAsia="Times New Roman" w:hAnsi="Courier New" w:cs="Courier New"/>
+      <w:sz w:val="20"/>
+      <w:szCs w:val="20"/>
+      <w:lang w:eastAsia="en-SG"/>
+    </w:rPr>
+  </w:style>
+  <w:style w:type="character" w:customStyle="1" w:styleId="HTMLPreformattedChar">
+    <w:name w:val="HTML Preformatted Char"/>
+    <w:basedOn w:val="DefaultParagraphFont"/>
+    <w:link w:val="HTMLPreformatted"/>
+    <w:uiPriority w:val="99"/>
+    <w:semiHidden/>
+    <w:rsid w:val="00C52489"/>
+    <w:rPr>
+      <w:rFonts w:ascii="Courier New" w:eastAsia="Times New Roman" w:hAnsi="Courier New" w:cs="Courier New"/>
+      <w:sz w:val="20"/>
+      <w:szCs w:val="20"/>
+      <w:lang w:eastAsia="en-SG"/>
+    </w:rPr>
+  </w:style>
+  <w:style w:type="character" w:styleId="HTMLCode">
+    <w:name w:val="HTML Code"/>
+    <w:basedOn w:val="DefaultParagraphFont"/>
+    <w:uiPriority w:val="99"/>
+    <w:semiHidden/>
+    <w:unhideWhenUsed/>
+    <w:rsid w:val="00C52489"/>
+    <w:rPr>
+      <w:rFonts w:ascii="Courier New" w:eastAsia="Times New Roman" w:hAnsi="Courier New" w:cs="Courier New"/>
+      <w:sz w:val="20"/>
+      <w:szCs w:val="20"/>
+    </w:rPr>
+  </w:style>
+  <w:style w:type="character" w:customStyle="1" w:styleId="na-green">
+    <w:name w:val="na-green"/>
+    <w:basedOn w:val="DefaultParagraphFont"/>
+    <w:rsid w:val="00C52489"/>
   </w:style>
 </w:styles>
 </file>

</xml_diff>